<commit_message>
New translations washtext video script.docx (Zulu)
</commit_message>
<xml_diff>
--- a/translations/wash_text/zu/zu_WASHText Video Script.docx
+++ b/translations/wash_text/zu/zu_WASHText Video Script.docx
@@ -168,10 +168,10 @@
             <w:bookmarkStart w:colFirst="0" w:colLast="0" w:name="_h8elxjbkgy8z" w:id="2"/>
             <w:bookmarkEnd w:id="2"/>
             <w:r>
-              <w:t xml:space="preserve">Welcome! It’s great to have you here on WASHText! </w:t>
+              <w:t xml:space="preserve">Siyakwamukela! Kuhle ukuba nawe lapha e-WASHText! </w:t>
               <w:br w:type="textWrapping"/>
               <w:br w:type="textWrapping"/>
-              <w:t xml:space="preserve">Today’s lesson is about keeping a healthy home and a healthy family.</w:t>
+              <w:t xml:space="preserve">Isifundo sanamuhla simayelana nokugcina ikhaya elinempilo enhle kanye nomndeni onempilo enhle.</w:t>
             </w:r>
           </w:p>
           <w:p>
@@ -186,53 +186,53 @@
               <w:spacing w:line="240" w:lineRule="auto"/>
             </w:pPr>
             <w:r>
-              <w:t xml:space="preserve">Staying clean and healthy helps prevent many unwanted illnesses and bugs, such as diarrhoea and worms in your water and around your home. </w:t>
-            </w:r>
-          </w:p>
-          <w:p>
-            <w:pPr>
-              <w:spacing w:line="240" w:lineRule="auto"/>
-            </w:pPr>
-          </w:p>
-          <w:p>
-            <w:pPr>
-              <w:spacing w:line="240" w:lineRule="auto"/>
-            </w:pPr>
-            <w:r>
-              <w:t xml:space="preserve">We will learn more about these and how to keep your home clean. </w:t>
-            </w:r>
-          </w:p>
-          <w:p>
-            <w:pPr>
-              <w:spacing w:line="240" w:lineRule="auto"/>
-            </w:pPr>
-          </w:p>
-          <w:p>
-            <w:pPr>
-              <w:spacing w:line="240" w:lineRule="auto"/>
-            </w:pPr>
-            <w:r>
-              <w:t xml:space="preserve">Ready to learn more?</w:t>
-            </w:r>
-          </w:p>
-        </w:tc>
-        <w:tc>
-          <w:tcPr>
-            <w:shd w:fill="auto" w:val="clear"/>
-            <w:tcMar>
-              <w:top w:w="100.0" w:type="dxa"/>
-              <w:left w:w="100.0" w:type="dxa"/>
-              <w:bottom w:w="100.0" w:type="dxa"/>
-              <w:right w:w="100.0" w:type="dxa"/>
-            </w:tcMar>
-            <w:vAlign w:val="top"/>
-          </w:tcPr>
-          <w:p>
-            <w:pPr>
-              <w:spacing w:line="240" w:lineRule="auto"/>
-            </w:pPr>
-            <w:r>
-              <w:t xml:space="preserve">Healthy Home, Healthy Families </w:t>
+              <w:t xml:space="preserve">Ukuhlala uhlanzekile futhi unempilo kuukuvikela izifweni eziningi ezingafuneki nezimbungulu, ezifana nesifo sohudo nezikelemu emanzini akho kanye nasekhaya lakho. </w:t>
+            </w:r>
+          </w:p>
+          <w:p>
+            <w:pPr>
+              <w:spacing w:line="240" w:lineRule="auto"/>
+            </w:pPr>
+          </w:p>
+          <w:p>
+            <w:pPr>
+              <w:spacing w:line="240" w:lineRule="auto"/>
+            </w:pPr>
+            <w:r>
+              <w:t xml:space="preserve">Sizofunda okwengeziwe ngalezi zinto nokuthi ungaligcina kanjani ikhaya lakho lihlanzekile. </w:t>
+            </w:r>
+          </w:p>
+          <w:p>
+            <w:pPr>
+              <w:spacing w:line="240" w:lineRule="auto"/>
+            </w:pPr>
+          </w:p>
+          <w:p>
+            <w:pPr>
+              <w:spacing w:line="240" w:lineRule="auto"/>
+            </w:pPr>
+            <w:r>
+              <w:t xml:space="preserve">Usukulungele ukufunda okwengeziwe?</w:t>
+            </w:r>
+          </w:p>
+        </w:tc>
+        <w:tc>
+          <w:tcPr>
+            <w:shd w:fill="auto" w:val="clear"/>
+            <w:tcMar>
+              <w:top w:w="100.0" w:type="dxa"/>
+              <w:left w:w="100.0" w:type="dxa"/>
+              <w:bottom w:w="100.0" w:type="dxa"/>
+              <w:right w:w="100.0" w:type="dxa"/>
+            </w:tcMar>
+            <w:vAlign w:val="top"/>
+          </w:tcPr>
+          <w:p>
+            <w:pPr>
+              <w:spacing w:line="240" w:lineRule="auto"/>
+            </w:pPr>
+            <w:r>
+              <w:t xml:space="preserve">Ikhaya Enempilo Enhle, Imindeni Enempilo Enhle </w:t>
             </w:r>
           </w:p>
         </w:tc>
@@ -275,118 +275,118 @@
               <w:spacing w:line="240" w:lineRule="auto"/>
             </w:pPr>
             <w:r>
-              <w:t xml:space="preserve">First, let’s learn about the disease diarrhoea.</w:t>
-            </w:r>
-          </w:p>
-          <w:p>
-            <w:pPr>
-              <w:spacing w:line="240" w:lineRule="auto"/>
-            </w:pPr>
-          </w:p>
-          <w:p>
-            <w:pPr>
-              <w:spacing w:line="240" w:lineRule="auto"/>
-            </w:pPr>
-            <w:r>
-              <w:t xml:space="preserve">Diarrhoea is when you have a runny tummy and go to the bathroom three or more times per day. It is often a sign that your body has a bug, like a bacterial, viral, or parasitic infection.</w:t>
-            </w:r>
-          </w:p>
-          <w:p>
-            <w:pPr>
-              <w:spacing w:line="240" w:lineRule="auto"/>
-            </w:pPr>
-          </w:p>
-          <w:p>
-            <w:pPr>
-              <w:spacing w:line="240" w:lineRule="auto"/>
-            </w:pPr>
-            <w:r>
-              <w:t xml:space="preserve">Diarrhoea can be prevented but can be serious, especially when the body loses a lot of water.</w:t>
-            </w:r>
-          </w:p>
-          <w:p>
-            <w:pPr>
-              <w:spacing w:line="240" w:lineRule="auto"/>
-            </w:pPr>
-          </w:p>
-          <w:p>
-            <w:pPr>
-              <w:spacing w:line="240" w:lineRule="auto"/>
-            </w:pPr>
-            <w:r>
-              <w:t xml:space="preserve">You can prevent diarrhoea by remembering to wash your hands with soap often and keeping your food and water clean. You will learn more about these things in the next lessons.</w:t>
-            </w:r>
-          </w:p>
-        </w:tc>
-        <w:tc>
-          <w:tcPr>
-            <w:shd w:fill="auto" w:val="clear"/>
-            <w:tcMar>
-              <w:top w:w="100.0" w:type="dxa"/>
-              <w:left w:w="100.0" w:type="dxa"/>
-              <w:bottom w:w="100.0" w:type="dxa"/>
-              <w:right w:w="100.0" w:type="dxa"/>
-            </w:tcMar>
-            <w:vAlign w:val="top"/>
-          </w:tcPr>
-          <w:p>
-            <w:pPr>
-              <w:spacing w:line="240" w:lineRule="auto"/>
-            </w:pPr>
-            <w:r>
-              <w:t xml:space="preserve">DIARRHOEA </w:t>
-            </w:r>
-          </w:p>
-          <w:p>
-            <w:pPr>
-              <w:spacing w:line="240" w:lineRule="auto"/>
-            </w:pPr>
-          </w:p>
-          <w:p>
-            <w:pPr>
-              <w:spacing w:line="240" w:lineRule="auto"/>
-            </w:pPr>
-            <w:r>
-              <w:t xml:space="preserve">A runny tummy</w:t>
-            </w:r>
-          </w:p>
-          <w:p>
-            <w:pPr>
-              <w:spacing w:line="240" w:lineRule="auto"/>
-            </w:pPr>
-          </w:p>
-          <w:p>
-            <w:pPr>
-              <w:spacing w:line="240" w:lineRule="auto"/>
-            </w:pPr>
-            <w:r>
-              <w:t xml:space="preserve">Going to the bathroom three or more times per day</w:t>
-            </w:r>
-          </w:p>
-          <w:p>
-            <w:pPr>
-              <w:spacing w:line="240" w:lineRule="auto"/>
-            </w:pPr>
-          </w:p>
-          <w:p>
-            <w:pPr>
-              <w:spacing w:line="240" w:lineRule="auto"/>
-            </w:pPr>
-            <w:r>
-              <w:t xml:space="preserve">A sign of an infection</w:t>
-            </w:r>
-          </w:p>
-          <w:p>
-            <w:pPr>
-              <w:spacing w:line="240" w:lineRule="auto"/>
-            </w:pPr>
-          </w:p>
-          <w:p>
-            <w:pPr>
-              <w:spacing w:line="240" w:lineRule="auto"/>
-            </w:pPr>
-            <w:r>
-              <w:t xml:space="preserve">Prevent Diarrhoea by:</w:t>
+              <w:t xml:space="preserve">Okokuqala, ake sifunde ngesifo sohudo.</w:t>
+            </w:r>
+          </w:p>
+          <w:p>
+            <w:pPr>
+              <w:spacing w:line="240" w:lineRule="auto"/>
+            </w:pPr>
+          </w:p>
+          <w:p>
+            <w:pPr>
+              <w:spacing w:line="240" w:lineRule="auto"/>
+            </w:pPr>
+            <w:r>
+              <w:t xml:space="preserve">Isifo sohudo yilapho ugijimiswa isisu futhi uya endlini yangasese kathathu noma ngaphezulu ngosuku. Ngokuvamile kuwuphawu lokuthi umzimba wakho unesiphazamisi, ezinjenge-bacterial, amagciwane, noma i-parasitic infection.</w:t>
+            </w:r>
+          </w:p>
+          <w:p>
+            <w:pPr>
+              <w:spacing w:line="240" w:lineRule="auto"/>
+            </w:pPr>
+          </w:p>
+          <w:p>
+            <w:pPr>
+              <w:spacing w:line="240" w:lineRule="auto"/>
+            </w:pPr>
+            <w:r>
+              <w:t xml:space="preserve">Isifo sohudo singavinjelwa kodwa singaba sibi kakhulu, ikakhulukazi lapho umzimba ulahlekelwa amanzi amaningi.</w:t>
+            </w:r>
+          </w:p>
+          <w:p>
+            <w:pPr>
+              <w:spacing w:line="240" w:lineRule="auto"/>
+            </w:pPr>
+          </w:p>
+          <w:p>
+            <w:pPr>
+              <w:spacing w:line="240" w:lineRule="auto"/>
+            </w:pPr>
+            <w:r>
+              <w:t xml:space="preserve">Ungakwazi ukuvimbela isifo sohudo ngokukhumbula ukugeza izandla zakho ngensipho nokugcina ukudla kwakho namanzi kuhlanzekile njalo. Uzofunda okwengeziwe ngalezi zinto ezifundweni ezilandelayo.</w:t>
+            </w:r>
+          </w:p>
+        </w:tc>
+        <w:tc>
+          <w:tcPr>
+            <w:shd w:fill="auto" w:val="clear"/>
+            <w:tcMar>
+              <w:top w:w="100.0" w:type="dxa"/>
+              <w:left w:w="100.0" w:type="dxa"/>
+              <w:bottom w:w="100.0" w:type="dxa"/>
+              <w:right w:w="100.0" w:type="dxa"/>
+            </w:tcMar>
+            <w:vAlign w:val="top"/>
+          </w:tcPr>
+          <w:p>
+            <w:pPr>
+              <w:spacing w:line="240" w:lineRule="auto"/>
+            </w:pPr>
+            <w:r>
+              <w:t xml:space="preserve">ISIFO SOHUDO </w:t>
+            </w:r>
+          </w:p>
+          <w:p>
+            <w:pPr>
+              <w:spacing w:line="240" w:lineRule="auto"/>
+            </w:pPr>
+          </w:p>
+          <w:p>
+            <w:pPr>
+              <w:spacing w:line="240" w:lineRule="auto"/>
+            </w:pPr>
+            <w:r>
+              <w:t xml:space="preserve">Ukhishwa isisu</w:t>
+            </w:r>
+          </w:p>
+          <w:p>
+            <w:pPr>
+              <w:spacing w:line="240" w:lineRule="auto"/>
+            </w:pPr>
+          </w:p>
+          <w:p>
+            <w:pPr>
+              <w:spacing w:line="240" w:lineRule="auto"/>
+            </w:pPr>
+            <w:r>
+              <w:t xml:space="preserve">Ukuya endlini yangasese kathathu noma ngaphezulu ngosuku</w:t>
+            </w:r>
+          </w:p>
+          <w:p>
+            <w:pPr>
+              <w:spacing w:line="240" w:lineRule="auto"/>
+            </w:pPr>
+          </w:p>
+          <w:p>
+            <w:pPr>
+              <w:spacing w:line="240" w:lineRule="auto"/>
+            </w:pPr>
+            <w:r>
+              <w:t xml:space="preserve">Uphawu lokutheleleka</w:t>
+            </w:r>
+          </w:p>
+          <w:p>
+            <w:pPr>
+              <w:spacing w:line="240" w:lineRule="auto"/>
+            </w:pPr>
+          </w:p>
+          <w:p>
+            <w:pPr>
+              <w:spacing w:line="240" w:lineRule="auto"/>
+            </w:pPr>
+            <w:r>
+              <w:t xml:space="preserve">Vimbela isifo sohudo ngokuthi:</w:t>
             </w:r>
           </w:p>
           <w:p>
@@ -399,7 +399,7 @@
               <w:ind w:left="720" w:hanging="360"/>
             </w:pPr>
             <w:r>
-              <w:t xml:space="preserve">Washing hands with soap often</w:t>
+              <w:t xml:space="preserve">Ukugeze izandla ngensipho njalo</w:t>
             </w:r>
           </w:p>
           <w:p>
@@ -412,7 +412,7 @@
               <w:ind w:left="720" w:hanging="360"/>
             </w:pPr>
             <w:r>
-              <w:t xml:space="preserve">Keep your food and water clean </w:t>
+              <w:t xml:space="preserve">Gcine ukudla kwakho namanzi kuhlanzekile </w:t>
             </w:r>
           </w:p>
           <w:p>
@@ -474,92 +474,92 @@
               <w:spacing w:line="240" w:lineRule="auto"/>
             </w:pPr>
             <w:r>
-              <w:t xml:space="preserve">Next, worms in your water. These are tiny, invisible worms that can cause a disease known as bilharzia or schistosomiasis. </w:t>
-            </w:r>
-          </w:p>
-          <w:p>
-            <w:pPr>
-              <w:spacing w:line="240" w:lineRule="auto"/>
-            </w:pPr>
-          </w:p>
-          <w:p>
-            <w:pPr>
-              <w:spacing w:line="240" w:lineRule="auto"/>
-            </w:pPr>
-            <w:r>
-              <w:t xml:space="preserve">They lead to tummy aches, rash, diarrhoea, and blood in your poo. People become infected when coming into contact with infected water.</w:t>
-            </w:r>
-          </w:p>
-          <w:p>
-            <w:pPr>
-              <w:spacing w:line="240" w:lineRule="auto"/>
-            </w:pPr>
-          </w:p>
-          <w:p>
-            <w:pPr>
-              <w:spacing w:line="240" w:lineRule="auto"/>
-            </w:pPr>
-            <w:r>
-              <w:t xml:space="preserve">Prevent the spread of this disease by drinking and bathing in clean water, and don't contaminate the water sources by pooping in open areas or the stream.</w:t>
-            </w:r>
-          </w:p>
-        </w:tc>
-        <w:tc>
-          <w:tcPr>
-            <w:shd w:fill="auto" w:val="clear"/>
-            <w:tcMar>
-              <w:top w:w="100.0" w:type="dxa"/>
-              <w:left w:w="100.0" w:type="dxa"/>
-              <w:bottom w:w="100.0" w:type="dxa"/>
-              <w:right w:w="100.0" w:type="dxa"/>
-            </w:tcMar>
-            <w:vAlign w:val="top"/>
-          </w:tcPr>
-          <w:p>
-            <w:pPr>
-              <w:spacing w:line="240" w:lineRule="auto"/>
-            </w:pPr>
-            <w:r>
-              <w:t xml:space="preserve">WORMS IN YOUR WATER</w:t>
-            </w:r>
-          </w:p>
-          <w:p>
-            <w:pPr>
-              <w:spacing w:line="240" w:lineRule="auto"/>
-            </w:pPr>
-          </w:p>
-          <w:p>
-            <w:pPr>
-              <w:spacing w:line="240" w:lineRule="auto"/>
-            </w:pPr>
-            <w:r>
-              <w:t xml:space="preserve">Tiny, invisible worms can cause diseases.</w:t>
-            </w:r>
-          </w:p>
-          <w:p>
-            <w:pPr>
-              <w:spacing w:line="240" w:lineRule="auto"/>
-            </w:pPr>
-          </w:p>
-          <w:p>
-            <w:pPr>
-              <w:spacing w:line="240" w:lineRule="auto"/>
-            </w:pPr>
-            <w:r>
-              <w:t xml:space="preserve">Infection caused by contact with infected water</w:t>
-            </w:r>
-          </w:p>
-          <w:p>
-            <w:pPr>
-              <w:spacing w:line="240" w:lineRule="auto"/>
-            </w:pPr>
-          </w:p>
-          <w:p>
-            <w:pPr>
-              <w:spacing w:line="240" w:lineRule="auto"/>
-            </w:pPr>
-            <w:r>
-              <w:t xml:space="preserve">Prevent worms in your water by: </w:t>
+              <w:t xml:space="preserve">Okulandelayo, izikelemu emanzini akho. Lezi izikelemu ezincane ezingabonakali ezingadala isifo esaziwa nge-bilharzia noma i-schistosomiasis. </w:t>
+            </w:r>
+          </w:p>
+          <w:p>
+            <w:pPr>
+              <w:spacing w:line="240" w:lineRule="auto"/>
+            </w:pPr>
+          </w:p>
+          <w:p>
+            <w:pPr>
+              <w:spacing w:line="240" w:lineRule="auto"/>
+            </w:pPr>
+            <w:r>
+              <w:t xml:space="preserve">Ziholela ekuphathweni isisu, ukuqubuka, isifo sohudo, kanye negazi endleni yakho. Abantu batheleleka uma bethinta namanzi anamagciwane.</w:t>
+            </w:r>
+          </w:p>
+          <w:p>
+            <w:pPr>
+              <w:spacing w:line="240" w:lineRule="auto"/>
+            </w:pPr>
+          </w:p>
+          <w:p>
+            <w:pPr>
+              <w:spacing w:line="240" w:lineRule="auto"/>
+            </w:pPr>
+            <w:r>
+              <w:t xml:space="preserve">Vimbela ukubhebhetheka kwalesi sifo ngokuphuza nokugeza ngamanzi ahlanzekile, futhi ungangcolisi imithombo yamanzi ngokuzikhulula ezindaweni ezivulekile noma emfudlaneni.</w:t>
+            </w:r>
+          </w:p>
+        </w:tc>
+        <w:tc>
+          <w:tcPr>
+            <w:shd w:fill="auto" w:val="clear"/>
+            <w:tcMar>
+              <w:top w:w="100.0" w:type="dxa"/>
+              <w:left w:w="100.0" w:type="dxa"/>
+              <w:bottom w:w="100.0" w:type="dxa"/>
+              <w:right w:w="100.0" w:type="dxa"/>
+            </w:tcMar>
+            <w:vAlign w:val="top"/>
+          </w:tcPr>
+          <w:p>
+            <w:pPr>
+              <w:spacing w:line="240" w:lineRule="auto"/>
+            </w:pPr>
+            <w:r>
+              <w:t xml:space="preserve">IZIKELEMU EMANZINI AKHO</w:t>
+            </w:r>
+          </w:p>
+          <w:p>
+            <w:pPr>
+              <w:spacing w:line="240" w:lineRule="auto"/>
+            </w:pPr>
+          </w:p>
+          <w:p>
+            <w:pPr>
+              <w:spacing w:line="240" w:lineRule="auto"/>
+            </w:pPr>
+            <w:r>
+              <w:t xml:space="preserve">Izikelemu ezincane ezingabonakali zingadala izifo.</w:t>
+            </w:r>
+          </w:p>
+          <w:p>
+            <w:pPr>
+              <w:spacing w:line="240" w:lineRule="auto"/>
+            </w:pPr>
+          </w:p>
+          <w:p>
+            <w:pPr>
+              <w:spacing w:line="240" w:lineRule="auto"/>
+            </w:pPr>
+            <w:r>
+              <w:t xml:space="preserve">Ukutheleleka kubangelwa ukuthinta amanzi anamagciwane</w:t>
+            </w:r>
+          </w:p>
+          <w:p>
+            <w:pPr>
+              <w:spacing w:line="240" w:lineRule="auto"/>
+            </w:pPr>
+          </w:p>
+          <w:p>
+            <w:pPr>
+              <w:spacing w:line="240" w:lineRule="auto"/>
+            </w:pPr>
+            <w:r>
+              <w:t xml:space="preserve">Vimbela izikelemu emanzini akho ngoku: </w:t>
             </w:r>
           </w:p>
           <w:p>
@@ -572,7 +572,7 @@
               <w:ind w:left="720" w:hanging="360"/>
             </w:pPr>
             <w:r>
-              <w:t xml:space="preserve">Drink and bath in clean water</w:t>
+              <w:t xml:space="preserve">Phuza nogeza ngamanzi ahlanzekile</w:t>
             </w:r>
           </w:p>
           <w:p>
@@ -585,7 +585,7 @@
               <w:ind w:left="720" w:hanging="360"/>
             </w:pPr>
             <w:r>
-              <w:t xml:space="preserve">Don’t contaminate water sources</w:t>
+              <w:t xml:space="preserve">Ungayingcolisi imithombo yamanzi</w:t>
             </w:r>
           </w:p>
           <w:p>
@@ -641,121 +641,121 @@
               <w:spacing w:line="240" w:lineRule="auto"/>
             </w:pPr>
             <w:r>
-              <w:t xml:space="preserve">Finally, you and your family can also fall sick because of worms around your home. </w:t>
-            </w:r>
-          </w:p>
-          <w:p>
-            <w:pPr>
-              <w:spacing w:line="240" w:lineRule="auto"/>
-            </w:pPr>
-          </w:p>
-          <w:p>
-            <w:pPr>
-              <w:spacing w:line="240" w:lineRule="auto"/>
-            </w:pPr>
-            <w:r>
-              <w:t xml:space="preserve">Worms that break down food for compost are helpful. Other worms, like hookworms, roundworms, and whipworms, are tiny, invisible, and dangerous. </w:t>
-            </w:r>
-          </w:p>
-          <w:p>
-            <w:pPr>
-              <w:spacing w:line="240" w:lineRule="auto"/>
-            </w:pPr>
-          </w:p>
-          <w:p>
-            <w:pPr>
-              <w:spacing w:line="240" w:lineRule="auto"/>
-            </w:pPr>
-            <w:r>
-              <w:t xml:space="preserve">They can cause diarrhoea, tummy aches, and malnutrition, among other symptoms.</w:t>
-            </w:r>
-          </w:p>
-          <w:p>
-            <w:pPr>
-              <w:spacing w:line="240" w:lineRule="auto"/>
-            </w:pPr>
-            <w:r>
-              <w:t xml:space="preserve">Eggs of these worms are found in human poo which can land on the ground and transfer to your feet and hands.</w:t>
-            </w:r>
-          </w:p>
-          <w:p>
-            <w:pPr>
-              <w:spacing w:line="240" w:lineRule="auto"/>
-            </w:pPr>
-          </w:p>
-          <w:p>
-            <w:pPr>
-              <w:spacing w:line="240" w:lineRule="auto"/>
-            </w:pPr>
-            <w:r>
-              <w:t xml:space="preserve">To prevent this, regularly clean your home, yard and toilet. Always throw away children’s poo in the toilet, and  wash your hands regularly with soap. </w:t>
-            </w:r>
-          </w:p>
-          <w:p>
-            <w:pPr>
-              <w:spacing w:line="240" w:lineRule="auto"/>
-            </w:pPr>
-            <w:r>
-              <w:t xml:space="preserve">Remember to keep your food and water clean. </w:t>
-            </w:r>
-          </w:p>
-        </w:tc>
-        <w:tc>
-          <w:tcPr>
-            <w:shd w:fill="auto" w:val="clear"/>
-            <w:tcMar>
-              <w:top w:w="100.0" w:type="dxa"/>
-              <w:left w:w="100.0" w:type="dxa"/>
-              <w:bottom w:w="100.0" w:type="dxa"/>
-              <w:right w:w="100.0" w:type="dxa"/>
-            </w:tcMar>
-            <w:vAlign w:val="top"/>
-          </w:tcPr>
-          <w:p>
-            <w:pPr>
-              <w:spacing w:line="240" w:lineRule="auto"/>
-            </w:pPr>
-            <w:r>
-              <w:t xml:space="preserve">WORMS AROUND YOUR HOME</w:t>
-            </w:r>
-          </w:p>
-          <w:p>
-            <w:pPr>
-              <w:spacing w:line="240" w:lineRule="auto"/>
-            </w:pPr>
-          </w:p>
-          <w:p>
-            <w:pPr>
-              <w:spacing w:line="240" w:lineRule="auto"/>
-            </w:pPr>
-            <w:r>
-              <w:t xml:space="preserve">Dangerous worms like hookworms, roundworms, and whipworms. </w:t>
-            </w:r>
-          </w:p>
-          <w:p>
-            <w:pPr>
-              <w:spacing w:line="240" w:lineRule="auto"/>
-            </w:pPr>
-          </w:p>
-          <w:p>
-            <w:pPr>
-              <w:spacing w:line="240" w:lineRule="auto"/>
-            </w:pPr>
-            <w:r>
-              <w:t xml:space="preserve">Eggs of these worms are in human poo</w:t>
-            </w:r>
-          </w:p>
-          <w:p>
-            <w:pPr>
-              <w:spacing w:line="240" w:lineRule="auto"/>
-            </w:pPr>
-          </w:p>
-          <w:p>
-            <w:pPr>
-              <w:spacing w:line="240" w:lineRule="auto"/>
-            </w:pPr>
-            <w:r>
-              <w:t xml:space="preserve">Prevent worms in your home by: </w:t>
+              <w:t xml:space="preserve">Ekugcineni, wena nomndeni wakho ningagula ngenxa yezikelemu ezizungeze ikhaya lakho. </w:t>
+            </w:r>
+          </w:p>
+          <w:p>
+            <w:pPr>
+              <w:spacing w:line="240" w:lineRule="auto"/>
+            </w:pPr>
+          </w:p>
+          <w:p>
+            <w:pPr>
+              <w:spacing w:line="240" w:lineRule="auto"/>
+            </w:pPr>
+            <w:r>
+              <w:t xml:space="preserve">Izikelemu ezenza ukudla kuvunde zibe umquba ziwusizo. Ezinye izikelemu zincane, azibonakali futhi ziyingozi. </w:t>
+            </w:r>
+          </w:p>
+          <w:p>
+            <w:pPr>
+              <w:spacing w:line="240" w:lineRule="auto"/>
+            </w:pPr>
+          </w:p>
+          <w:p>
+            <w:pPr>
+              <w:spacing w:line="240" w:lineRule="auto"/>
+            </w:pPr>
+            <w:r>
+              <w:t xml:space="preserve">Zingabangela isifo sohudo, ubuhlungu besisu, nokungondleki, phakathi kwezinye izimpawu.</w:t>
+            </w:r>
+          </w:p>
+          <w:p>
+            <w:pPr>
+              <w:spacing w:line="240" w:lineRule="auto"/>
+            </w:pPr>
+            <w:r>
+              <w:t xml:space="preserve">Amaqanda alezi zikelemu atholakala endleni yomuntu engamboziwe engase idlulele ezinyaweni nasezandleni zakho.</w:t>
+            </w:r>
+          </w:p>
+          <w:p>
+            <w:pPr>
+              <w:spacing w:line="240" w:lineRule="auto"/>
+            </w:pPr>
+          </w:p>
+          <w:p>
+            <w:pPr>
+              <w:spacing w:line="240" w:lineRule="auto"/>
+            </w:pPr>
+            <w:r>
+              <w:t xml:space="preserve">Ukuze uvimbele lokhu, lihlanze njalo ikhaya lakho, igceke nendlu yangasese. Ilahle njalo indle yezingane endlini yangasese, futhi ugeze izandla zakho njalo ngensipho. </w:t>
+            </w:r>
+          </w:p>
+          <w:p>
+            <w:pPr>
+              <w:spacing w:line="240" w:lineRule="auto"/>
+            </w:pPr>
+            <w:r>
+              <w:t xml:space="preserve">Khumbula ukugcina ukudla kwakho namanzi kuhlanzekile. </w:t>
+            </w:r>
+          </w:p>
+        </w:tc>
+        <w:tc>
+          <w:tcPr>
+            <w:shd w:fill="auto" w:val="clear"/>
+            <w:tcMar>
+              <w:top w:w="100.0" w:type="dxa"/>
+              <w:left w:w="100.0" w:type="dxa"/>
+              <w:bottom w:w="100.0" w:type="dxa"/>
+              <w:right w:w="100.0" w:type="dxa"/>
+            </w:tcMar>
+            <w:vAlign w:val="top"/>
+          </w:tcPr>
+          <w:p>
+            <w:pPr>
+              <w:spacing w:line="240" w:lineRule="auto"/>
+            </w:pPr>
+            <w:r>
+              <w:t xml:space="preserve">IZIKELEMU EKHAYA LAKHO</w:t>
+            </w:r>
+          </w:p>
+          <w:p>
+            <w:pPr>
+              <w:spacing w:line="240" w:lineRule="auto"/>
+            </w:pPr>
+          </w:p>
+          <w:p>
+            <w:pPr>
+              <w:spacing w:line="240" w:lineRule="auto"/>
+            </w:pPr>
+            <w:r>
+              <w:t xml:space="preserve">Izikelemu eziyingozi ezinjenge-hookworms, roundworms, kanye ne-whipworms. </w:t>
+            </w:r>
+          </w:p>
+          <w:p>
+            <w:pPr>
+              <w:spacing w:line="240" w:lineRule="auto"/>
+            </w:pPr>
+          </w:p>
+          <w:p>
+            <w:pPr>
+              <w:spacing w:line="240" w:lineRule="auto"/>
+            </w:pPr>
+            <w:r>
+              <w:t xml:space="preserve">Amaqanda alezi zibungu akuyindle yomuntu</w:t>
+            </w:r>
+          </w:p>
+          <w:p>
+            <w:pPr>
+              <w:spacing w:line="240" w:lineRule="auto"/>
+            </w:pPr>
+          </w:p>
+          <w:p>
+            <w:pPr>
+              <w:spacing w:line="240" w:lineRule="auto"/>
+            </w:pPr>
+            <w:r>
+              <w:t xml:space="preserve">Vimbela izikelemu ekhaya lakho ngoku: </w:t>
             </w:r>
           </w:p>
           <w:p>
@@ -768,7 +768,7 @@
               <w:ind w:left="720" w:hanging="360"/>
             </w:pPr>
             <w:r>
-              <w:t xml:space="preserve">Clean your home, yard and toilet regularly</w:t>
+              <w:t xml:space="preserve">Hlanza ikhaya lakho, igceke kanye nendlu yangasese njalo</w:t>
             </w:r>
           </w:p>
           <w:p>
@@ -781,7 +781,7 @@
               <w:ind w:left="720" w:hanging="360"/>
             </w:pPr>
             <w:r>
-              <w:t xml:space="preserve">Put children’s poo in the toilet</w:t>
+              <w:t xml:space="preserve">Faka indle yezingane endlini yangasese</w:t>
             </w:r>
           </w:p>
           <w:p>
@@ -794,7 +794,7 @@
               <w:ind w:left="720" w:hanging="360"/>
             </w:pPr>
             <w:r>
-              <w:t xml:space="preserve">Wash your hands with soap often</w:t>
+              <w:t xml:space="preserve">Geza izandla zakho ngensipho njalo</w:t>
             </w:r>
           </w:p>
         </w:tc>
@@ -840,66 +840,66 @@
               <w:spacing w:line="240" w:lineRule="auto"/>
             </w:pPr>
             <w:r>
-              <w:t xml:space="preserve">Now, let’s look at some tips for keeping your home clean. </w:t>
-            </w:r>
-          </w:p>
-          <w:p>
-            <w:pPr>
-              <w:spacing w:line="240" w:lineRule="auto"/>
-            </w:pPr>
-          </w:p>
-          <w:p>
-            <w:pPr>
-              <w:spacing w:line="240" w:lineRule="auto"/>
-            </w:pPr>
-            <w:r>
-              <w:t xml:space="preserve">First, make sure you clean your house and yard regularly. Children’s poo should be thrown in the toilet, and animal poo and rubbish should be removed. It is always best to use water and soap to clean the floor and walls where you can.</w:t>
-            </w:r>
-          </w:p>
-        </w:tc>
-        <w:tc>
-          <w:tcPr>
-            <w:shd w:fill="auto" w:val="clear"/>
-            <w:tcMar>
-              <w:top w:w="100.0" w:type="dxa"/>
-              <w:left w:w="100.0" w:type="dxa"/>
-              <w:bottom w:w="100.0" w:type="dxa"/>
-              <w:right w:w="100.0" w:type="dxa"/>
-            </w:tcMar>
-            <w:vAlign w:val="top"/>
-          </w:tcPr>
-          <w:p>
-            <w:pPr>
-              <w:spacing w:line="240" w:lineRule="auto"/>
-            </w:pPr>
-            <w:r>
-              <w:t xml:space="preserve">HOW DO YOU KEEP YOUR HOME CLEAN?</w:t>
-            </w:r>
-          </w:p>
-          <w:p>
-            <w:pPr>
-              <w:spacing w:line="240" w:lineRule="auto"/>
-            </w:pPr>
-          </w:p>
-          <w:p>
-            <w:pPr>
-              <w:spacing w:line="240" w:lineRule="auto"/>
-            </w:pPr>
-            <w:r>
-              <w:t xml:space="preserve">Clean regularly</w:t>
-            </w:r>
-          </w:p>
-          <w:p>
-            <w:pPr>
-              <w:spacing w:line="240" w:lineRule="auto"/>
-            </w:pPr>
-          </w:p>
-          <w:p>
-            <w:pPr>
-              <w:spacing w:line="240" w:lineRule="auto"/>
-            </w:pPr>
-            <w:r>
-              <w:t xml:space="preserve">Use soap and water</w:t>
+              <w:t xml:space="preserve">Manje, ake sibheke amanye amacebiso okugcina ikhaya lakho lihlanzekile. </w:t>
+            </w:r>
+          </w:p>
+          <w:p>
+            <w:pPr>
+              <w:spacing w:line="240" w:lineRule="auto"/>
+            </w:pPr>
+          </w:p>
+          <w:p>
+            <w:pPr>
+              <w:spacing w:line="240" w:lineRule="auto"/>
+            </w:pPr>
+            <w:r>
+              <w:t xml:space="preserve">Okokuqala, Njalo qiniseka ukuthi uhlanza indlu yakho negceke. Indle yezingane kufanele ilahlwe endlini yangasese, futhi indle yezilwane kanye nodoti kufanele kususwe. Kuhle ngaso sonke isikhathi ukusebenzisa amanzi anensipho ukuze kuhlanze izindonga naphansi lapho ungakwazi khona.</w:t>
+            </w:r>
+          </w:p>
+        </w:tc>
+        <w:tc>
+          <w:tcPr>
+            <w:shd w:fill="auto" w:val="clear"/>
+            <w:tcMar>
+              <w:top w:w="100.0" w:type="dxa"/>
+              <w:left w:w="100.0" w:type="dxa"/>
+              <w:bottom w:w="100.0" w:type="dxa"/>
+              <w:right w:w="100.0" w:type="dxa"/>
+            </w:tcMar>
+            <w:vAlign w:val="top"/>
+          </w:tcPr>
+          <w:p>
+            <w:pPr>
+              <w:spacing w:line="240" w:lineRule="auto"/>
+            </w:pPr>
+            <w:r>
+              <w:t xml:space="preserve">UWUGCINA KANJANI UMUZI WAKHO UHLANZEKILE?</w:t>
+            </w:r>
+          </w:p>
+          <w:p>
+            <w:pPr>
+              <w:spacing w:line="240" w:lineRule="auto"/>
+            </w:pPr>
+          </w:p>
+          <w:p>
+            <w:pPr>
+              <w:spacing w:line="240" w:lineRule="auto"/>
+            </w:pPr>
+            <w:r>
+              <w:t xml:space="preserve">Wuhlanze njalo</w:t>
+            </w:r>
+          </w:p>
+          <w:p>
+            <w:pPr>
+              <w:spacing w:line="240" w:lineRule="auto"/>
+            </w:pPr>
+          </w:p>
+          <w:p>
+            <w:pPr>
+              <w:spacing w:line="240" w:lineRule="auto"/>
+            </w:pPr>
+            <w:r>
+              <w:t xml:space="preserve">Sebenzisa insipho namanzi</w:t>
             </w:r>
           </w:p>
         </w:tc>
@@ -945,92 +945,92 @@
               <w:spacing w:line="240" w:lineRule="auto"/>
             </w:pPr>
             <w:r>
-              <w:t xml:space="preserve">Another tip for keeping your home clean is to get rid of mould, insects and rats in your house by sweeping, washing and drying up damp places regularly.</w:t>
-            </w:r>
-          </w:p>
-          <w:p>
-            <w:pPr>
-              <w:spacing w:line="240" w:lineRule="auto"/>
-            </w:pPr>
-          </w:p>
-          <w:p>
-            <w:pPr>
-              <w:spacing w:line="240" w:lineRule="auto"/>
-            </w:pPr>
-            <w:r>
-              <w:t xml:space="preserve">Protect food and throw rubbish in the rubbish bin - flies like rubbish, so keep this separate from your food!</w:t>
-            </w:r>
-          </w:p>
-          <w:p>
-            <w:pPr>
-              <w:spacing w:line="240" w:lineRule="auto"/>
-            </w:pPr>
-          </w:p>
-          <w:p>
-            <w:pPr>
-              <w:spacing w:line="240" w:lineRule="auto"/>
-            </w:pPr>
-            <w:r>
-              <w:t xml:space="preserve">Mosquitoes like to live in still water, such as in open containers and puddles. Cover or empty any still water in your home to keep mosquitoes away.</w:t>
-            </w:r>
-          </w:p>
-        </w:tc>
-        <w:tc>
-          <w:tcPr>
-            <w:shd w:fill="auto" w:val="clear"/>
-            <w:tcMar>
-              <w:top w:w="100.0" w:type="dxa"/>
-              <w:left w:w="100.0" w:type="dxa"/>
-              <w:bottom w:w="100.0" w:type="dxa"/>
-              <w:right w:w="100.0" w:type="dxa"/>
-            </w:tcMar>
-            <w:vAlign w:val="top"/>
-          </w:tcPr>
-          <w:p>
-            <w:pPr>
-              <w:spacing w:line="240" w:lineRule="auto"/>
-            </w:pPr>
-            <w:r>
-              <w:t xml:space="preserve">MORE TIPS TO KEEP A CLEAN HOME</w:t>
-            </w:r>
-          </w:p>
-          <w:p>
-            <w:pPr>
-              <w:spacing w:line="240" w:lineRule="auto"/>
-            </w:pPr>
-          </w:p>
-          <w:p>
-            <w:pPr>
-              <w:spacing w:line="240" w:lineRule="auto"/>
-            </w:pPr>
-            <w:r>
-              <w:t xml:space="preserve">Sweep, wash and dry damp places regularly</w:t>
-            </w:r>
-          </w:p>
-          <w:p>
-            <w:pPr>
-              <w:spacing w:line="240" w:lineRule="auto"/>
-            </w:pPr>
-          </w:p>
-          <w:p>
-            <w:pPr>
-              <w:spacing w:line="240" w:lineRule="auto"/>
-            </w:pPr>
-            <w:r>
-              <w:t xml:space="preserve">Throw rubbish into a rubbish bin</w:t>
-            </w:r>
-          </w:p>
-          <w:p>
-            <w:pPr>
-              <w:spacing w:line="240" w:lineRule="auto"/>
-            </w:pPr>
-          </w:p>
-          <w:p>
-            <w:pPr>
-              <w:spacing w:line="240" w:lineRule="auto"/>
-            </w:pPr>
-            <w:r>
-              <w:t xml:space="preserve">Cover or empty still water</w:t>
+              <w:t xml:space="preserve">Elinye icebiso lokugcina ikhaya lakho lihlanzekile ukususa isikhunta, izinambuzane namagundane endlini yakho ngokushanela, ukuwasha nokomisa izindawo ezinomswakamo njalo.</w:t>
+            </w:r>
+          </w:p>
+          <w:p>
+            <w:pPr>
+              <w:spacing w:line="240" w:lineRule="auto"/>
+            </w:pPr>
+          </w:p>
+          <w:p>
+            <w:pPr>
+              <w:spacing w:line="240" w:lineRule="auto"/>
+            </w:pPr>
+            <w:r>
+              <w:t xml:space="preserve">Vikela ukudla futhi ulahle udoti emgqonyeni kadoti - izimpukane ziyawuthanda udoti, ngakho-ke gcina lokhu kude nokudla kwakho!</w:t>
+            </w:r>
+          </w:p>
+          <w:p>
+            <w:pPr>
+              <w:spacing w:line="240" w:lineRule="auto"/>
+            </w:pPr>
+          </w:p>
+          <w:p>
+            <w:pPr>
+              <w:spacing w:line="240" w:lineRule="auto"/>
+            </w:pPr>
+            <w:r>
+              <w:t xml:space="preserve">Omiyane bayathanda ukuhlala emanzini anganyakazi, njengasezitsheni ezivulekile nasemachibini. Vala noma uchithe noma imaphi amanzi amile ekhaya lakho ukuze ugweme omiyane.</w:t>
+            </w:r>
+          </w:p>
+        </w:tc>
+        <w:tc>
+          <w:tcPr>
+            <w:shd w:fill="auto" w:val="clear"/>
+            <w:tcMar>
+              <w:top w:w="100.0" w:type="dxa"/>
+              <w:left w:w="100.0" w:type="dxa"/>
+              <w:bottom w:w="100.0" w:type="dxa"/>
+              <w:right w:w="100.0" w:type="dxa"/>
+            </w:tcMar>
+            <w:vAlign w:val="top"/>
+          </w:tcPr>
+          <w:p>
+            <w:pPr>
+              <w:spacing w:line="240" w:lineRule="auto"/>
+            </w:pPr>
+            <w:r>
+              <w:t xml:space="preserve">AMANYE AMACEBISO OKUGCINA IKHAYA LIHLANZEKILE</w:t>
+            </w:r>
+          </w:p>
+          <w:p>
+            <w:pPr>
+              <w:spacing w:line="240" w:lineRule="auto"/>
+            </w:pPr>
+          </w:p>
+          <w:p>
+            <w:pPr>
+              <w:spacing w:line="240" w:lineRule="auto"/>
+            </w:pPr>
+            <w:r>
+              <w:t xml:space="preserve">Shanela, ugeze futhi womise izindawo ezinomswakama njalo</w:t>
+            </w:r>
+          </w:p>
+          <w:p>
+            <w:pPr>
+              <w:spacing w:line="240" w:lineRule="auto"/>
+            </w:pPr>
+          </w:p>
+          <w:p>
+            <w:pPr>
+              <w:spacing w:line="240" w:lineRule="auto"/>
+            </w:pPr>
+            <w:r>
+              <w:t xml:space="preserve">Lahla udoti emgqonyeni kadoti</w:t>
+            </w:r>
+          </w:p>
+          <w:p>
+            <w:pPr>
+              <w:spacing w:line="240" w:lineRule="auto"/>
+            </w:pPr>
+          </w:p>
+          <w:p>
+            <w:pPr>
+              <w:spacing w:line="240" w:lineRule="auto"/>
+            </w:pPr>
+            <w:r>
+              <w:t xml:space="preserve">Vala noma uchithe amanzi amile</w:t>
             </w:r>
           </w:p>
         </w:tc>
@@ -1073,35 +1073,35 @@
               <w:spacing w:line="240" w:lineRule="auto"/>
             </w:pPr>
             <w:r>
-              <w:t xml:space="preserve">Finally, it is important to see your doctor. </w:t>
-            </w:r>
-          </w:p>
-          <w:p>
-            <w:pPr>
-              <w:spacing w:line="240" w:lineRule="auto"/>
-            </w:pPr>
-            <w:r>
-              <w:t xml:space="preserve">If you feel unwell, it is important to visit a clinic. They can help!</w:t>
-            </w:r>
-          </w:p>
-        </w:tc>
-        <w:tc>
-          <w:tcPr>
-            <w:shd w:fill="auto" w:val="clear"/>
-            <w:tcMar>
-              <w:top w:w="100.0" w:type="dxa"/>
-              <w:left w:w="100.0" w:type="dxa"/>
-              <w:bottom w:w="100.0" w:type="dxa"/>
-              <w:right w:w="100.0" w:type="dxa"/>
-            </w:tcMar>
-            <w:vAlign w:val="top"/>
-          </w:tcPr>
-          <w:p>
-            <w:pPr>
-              <w:spacing w:line="240" w:lineRule="auto"/>
-            </w:pPr>
-            <w:r>
-              <w:t xml:space="preserve">SEE YOUR DOCTOR</w:t>
+              <w:t xml:space="preserve">Okokugcina, kubalulekile ukubonana nodokotela wakho. </w:t>
+            </w:r>
+          </w:p>
+          <w:p>
+            <w:pPr>
+              <w:spacing w:line="240" w:lineRule="auto"/>
+            </w:pPr>
+            <w:r>
+              <w:t xml:space="preserve">Uma uzizwa ungaphilile kahle, kubalulekile ukuvakashela umtholampilo. Bangasiza!</w:t>
+            </w:r>
+          </w:p>
+        </w:tc>
+        <w:tc>
+          <w:tcPr>
+            <w:shd w:fill="auto" w:val="clear"/>
+            <w:tcMar>
+              <w:top w:w="100.0" w:type="dxa"/>
+              <w:left w:w="100.0" w:type="dxa"/>
+              <w:bottom w:w="100.0" w:type="dxa"/>
+              <w:right w:w="100.0" w:type="dxa"/>
+            </w:tcMar>
+            <w:vAlign w:val="top"/>
+          </w:tcPr>
+          <w:p>
+            <w:pPr>
+              <w:spacing w:line="240" w:lineRule="auto"/>
+            </w:pPr>
+            <w:r>
+              <w:t xml:space="preserve">BONANA NODOKOTELA WAKHO</w:t>
             </w:r>
           </w:p>
         </w:tc>
@@ -1144,27 +1144,27 @@
               <w:spacing w:line="240" w:lineRule="auto"/>
             </w:pPr>
             <w:r>
-              <w:t xml:space="preserve">Now you know how to keep your home and family healthy. Practice the tips you have learnt today. </w:t>
-            </w:r>
-          </w:p>
-        </w:tc>
-        <w:tc>
-          <w:tcPr>
-            <w:shd w:fill="auto" w:val="clear"/>
-            <w:tcMar>
-              <w:top w:w="100.0" w:type="dxa"/>
-              <w:left w:w="100.0" w:type="dxa"/>
-              <w:bottom w:w="100.0" w:type="dxa"/>
-              <w:right w:w="100.0" w:type="dxa"/>
-            </w:tcMar>
-            <w:vAlign w:val="top"/>
-          </w:tcPr>
-          <w:p>
-            <w:pPr>
-              <w:spacing w:line="240" w:lineRule="auto"/>
-            </w:pPr>
-            <w:r>
-              <w:t xml:space="preserve">Healthy Home, Healthy Families </w:t>
+              <w:t xml:space="preserve">Manje uyazi ukuthi ungagcina kanjani ikhaya lakho nomndeni kuphile saka. Prakthiza amacebiso owafundile namuhla. </w:t>
+            </w:r>
+          </w:p>
+        </w:tc>
+        <w:tc>
+          <w:tcPr>
+            <w:shd w:fill="auto" w:val="clear"/>
+            <w:tcMar>
+              <w:top w:w="100.0" w:type="dxa"/>
+              <w:left w:w="100.0" w:type="dxa"/>
+              <w:bottom w:w="100.0" w:type="dxa"/>
+              <w:right w:w="100.0" w:type="dxa"/>
+            </w:tcMar>
+            <w:vAlign w:val="top"/>
+          </w:tcPr>
+          <w:p>
+            <w:pPr>
+              <w:spacing w:line="240" w:lineRule="auto"/>
+            </w:pPr>
+            <w:r>
+              <w:t xml:space="preserve">Ikhaya Elinempilo Enhle, Imindeni Enempilo Enhle </w:t>
             </w:r>
           </w:p>
         </w:tc>
@@ -1338,66 +1338,66 @@
               <w:spacing w:line="240" w:lineRule="auto"/>
             </w:pPr>
             <w:r>
-              <w:t xml:space="preserve">Sawubona futhi! It is great to see you on WASHText. </w:t>
-            </w:r>
-          </w:p>
-          <w:p>
-            <w:pPr>
-              <w:spacing w:line="240" w:lineRule="auto"/>
-            </w:pPr>
-          </w:p>
-          <w:p>
-            <w:pPr>
-              <w:spacing w:line="240" w:lineRule="auto"/>
-            </w:pPr>
-            <w:r>
-              <w:t xml:space="preserve">Today’s lesson is about when and how to wash your hands. </w:t>
-            </w:r>
-          </w:p>
-          <w:p>
-            <w:pPr>
-              <w:spacing w:line="240" w:lineRule="auto"/>
-            </w:pPr>
-          </w:p>
-          <w:p>
-            <w:pPr>
-              <w:spacing w:line="240" w:lineRule="auto"/>
-            </w:pPr>
-            <w:r>
-              <w:t xml:space="preserve">Why do we wash our hands? Does soap matter? When should we wash them? What’s the best way to wash our hands? </w:t>
-            </w:r>
-          </w:p>
-          <w:p>
-            <w:pPr>
-              <w:spacing w:line="240" w:lineRule="auto"/>
-            </w:pPr>
-          </w:p>
-          <w:p>
-            <w:pPr>
-              <w:spacing w:line="240" w:lineRule="auto"/>
-            </w:pPr>
-            <w:r>
-              <w:t xml:space="preserve">These are important questions! Let’s learn more together!</w:t>
-            </w:r>
-          </w:p>
-        </w:tc>
-        <w:tc>
-          <w:tcPr>
-            <w:shd w:fill="auto" w:val="clear"/>
-            <w:tcMar>
-              <w:top w:w="100.0" w:type="dxa"/>
-              <w:left w:w="100.0" w:type="dxa"/>
-              <w:bottom w:w="100.0" w:type="dxa"/>
-              <w:right w:w="100.0" w:type="dxa"/>
-            </w:tcMar>
-            <w:vAlign w:val="top"/>
-          </w:tcPr>
-          <w:p>
-            <w:pPr>
-              <w:spacing w:line="240" w:lineRule="auto"/>
-            </w:pPr>
-            <w:r>
-              <w:t>Handwashing</w:t>
+              <w:t xml:space="preserve">Sawubona futhi! Kuhle ukukubona e-WASHText. </w:t>
+            </w:r>
+          </w:p>
+          <w:p>
+            <w:pPr>
+              <w:spacing w:line="240" w:lineRule="auto"/>
+            </w:pPr>
+          </w:p>
+          <w:p>
+            <w:pPr>
+              <w:spacing w:line="240" w:lineRule="auto"/>
+            </w:pPr>
+            <w:r>
+              <w:t xml:space="preserve">Isifundo sanamuhla sikhuluma ngokuthi uzigeza nini futhi kanjani izandla zakho. </w:t>
+            </w:r>
+          </w:p>
+          <w:p>
+            <w:pPr>
+              <w:spacing w:line="240" w:lineRule="auto"/>
+            </w:pPr>
+          </w:p>
+          <w:p>
+            <w:pPr>
+              <w:spacing w:line="240" w:lineRule="auto"/>
+            </w:pPr>
+            <w:r>
+              <w:t xml:space="preserve">Kungani sigeza izandla zethu? Ingabe kunendaba ukusebenzisa insipho? Kufanele sizigeze nini? Iyiphi indlela engcono kakhulu yokugeza izandla zethu? </w:t>
+            </w:r>
+          </w:p>
+          <w:p>
+            <w:pPr>
+              <w:spacing w:line="240" w:lineRule="auto"/>
+            </w:pPr>
+          </w:p>
+          <w:p>
+            <w:pPr>
+              <w:spacing w:line="240" w:lineRule="auto"/>
+            </w:pPr>
+            <w:r>
+              <w:t xml:space="preserve">Imibuzo ebalulekile lena! Masifunde okwengeziwe ndawonye!</w:t>
+            </w:r>
+          </w:p>
+        </w:tc>
+        <w:tc>
+          <w:tcPr>
+            <w:shd w:fill="auto" w:val="clear"/>
+            <w:tcMar>
+              <w:top w:w="100.0" w:type="dxa"/>
+              <w:left w:w="100.0" w:type="dxa"/>
+              <w:bottom w:w="100.0" w:type="dxa"/>
+              <w:right w:w="100.0" w:type="dxa"/>
+            </w:tcMar>
+            <w:vAlign w:val="top"/>
+          </w:tcPr>
+          <w:p>
+            <w:pPr>
+              <w:spacing w:line="240" w:lineRule="auto"/>
+            </w:pPr>
+            <w:r>
+              <w:t xml:space="preserve">Ukugeza izandla</w:t>
             </w:r>
           </w:p>
           <w:p>
@@ -1450,79 +1450,79 @@
               <w:spacing w:line="240" w:lineRule="auto"/>
             </w:pPr>
             <w:r>
-              <w:t xml:space="preserve">We are often told that washing our hands is important but do you know why?</w:t>
-            </w:r>
-          </w:p>
-          <w:p>
-            <w:pPr>
-              <w:spacing w:line="240" w:lineRule="auto"/>
-            </w:pPr>
-          </w:p>
-          <w:p>
-            <w:pPr>
-              <w:spacing w:line="240" w:lineRule="auto"/>
-            </w:pPr>
-            <w:r>
-              <w:t xml:space="preserve">Washing your hands with soap is one of the cheapest and most effective things you can do to protect yourself from getting sick.  </w:t>
-            </w:r>
-          </w:p>
-          <w:p>
-            <w:pPr>
-              <w:spacing w:line="240" w:lineRule="auto"/>
-            </w:pPr>
-          </w:p>
-          <w:p>
-            <w:pPr>
-              <w:spacing w:line="240" w:lineRule="auto"/>
-            </w:pPr>
-            <w:r>
-              <w:t xml:space="preserve">Handwashing with soap stops germs, which cause sicknesses like diarrhoea and flu, from passing from person to person or your food and water. </w:t>
-            </w:r>
-          </w:p>
-        </w:tc>
-        <w:tc>
-          <w:tcPr>
-            <w:shd w:fill="auto" w:val="clear"/>
-            <w:tcMar>
-              <w:top w:w="100.0" w:type="dxa"/>
-              <w:left w:w="100.0" w:type="dxa"/>
-              <w:bottom w:w="100.0" w:type="dxa"/>
-              <w:right w:w="100.0" w:type="dxa"/>
-            </w:tcMar>
-            <w:vAlign w:val="top"/>
-          </w:tcPr>
-          <w:p>
-            <w:pPr>
-              <w:spacing w:line="240" w:lineRule="auto"/>
-            </w:pPr>
-            <w:r>
-              <w:t xml:space="preserve">WHY DO WE WASH HANDS</w:t>
-            </w:r>
-          </w:p>
-          <w:p>
-            <w:pPr>
-              <w:spacing w:line="240" w:lineRule="auto"/>
-            </w:pPr>
-          </w:p>
-          <w:p>
-            <w:pPr>
-              <w:spacing w:line="240" w:lineRule="auto"/>
-            </w:pPr>
-            <w:r>
-              <w:t xml:space="preserve">Protect ourselves from getting sick</w:t>
-            </w:r>
-          </w:p>
-          <w:p>
-            <w:pPr>
-              <w:spacing w:line="240" w:lineRule="auto"/>
-            </w:pPr>
-          </w:p>
-          <w:p>
-            <w:pPr>
-              <w:spacing w:line="240" w:lineRule="auto"/>
-            </w:pPr>
-            <w:r>
-              <w:t xml:space="preserve">Stop transfer of germs</w:t>
+              <w:t xml:space="preserve">Kukaningi sitshelwa ukuthi ukugeza izandla kubalulekile kodwa uyazi ukuthi kungani?</w:t>
+            </w:r>
+          </w:p>
+          <w:p>
+            <w:pPr>
+              <w:spacing w:line="240" w:lineRule="auto"/>
+            </w:pPr>
+          </w:p>
+          <w:p>
+            <w:pPr>
+              <w:spacing w:line="240" w:lineRule="auto"/>
+            </w:pPr>
+            <w:r>
+              <w:t xml:space="preserve">Ukugeza izandla ngensipho kungenye yezinto ezishibhile nezisebenzayo ongazenza ukuze uzivikele ekuguleni.  </w:t>
+            </w:r>
+          </w:p>
+          <w:p>
+            <w:pPr>
+              <w:spacing w:line="240" w:lineRule="auto"/>
+            </w:pPr>
+          </w:p>
+          <w:p>
+            <w:pPr>
+              <w:spacing w:line="240" w:lineRule="auto"/>
+            </w:pPr>
+            <w:r>
+              <w:t xml:space="preserve">Ukugeza izandla ngensipho kunqanda amagciwane adala izifo ezifana nesifo sohudo kanye nomkhuhlane, ukuthi angadluleli komunye umuntu noma ukudleni nasemanzini akho. </w:t>
+            </w:r>
+          </w:p>
+        </w:tc>
+        <w:tc>
+          <w:tcPr>
+            <w:shd w:fill="auto" w:val="clear"/>
+            <w:tcMar>
+              <w:top w:w="100.0" w:type="dxa"/>
+              <w:left w:w="100.0" w:type="dxa"/>
+              <w:bottom w:w="100.0" w:type="dxa"/>
+              <w:right w:w="100.0" w:type="dxa"/>
+            </w:tcMar>
+            <w:vAlign w:val="top"/>
+          </w:tcPr>
+          <w:p>
+            <w:pPr>
+              <w:spacing w:line="240" w:lineRule="auto"/>
+            </w:pPr>
+            <w:r>
+              <w:t xml:space="preserve">KUNGANI SIGEZA IZANDLA</w:t>
+            </w:r>
+          </w:p>
+          <w:p>
+            <w:pPr>
+              <w:spacing w:line="240" w:lineRule="auto"/>
+            </w:pPr>
+          </w:p>
+          <w:p>
+            <w:pPr>
+              <w:spacing w:line="240" w:lineRule="auto"/>
+            </w:pPr>
+            <w:r>
+              <w:t xml:space="preserve">Kuyasivikela ekuguleni</w:t>
+            </w:r>
+          </w:p>
+          <w:p>
+            <w:pPr>
+              <w:spacing w:line="240" w:lineRule="auto"/>
+            </w:pPr>
+          </w:p>
+          <w:p>
+            <w:pPr>
+              <w:spacing w:line="240" w:lineRule="auto"/>
+            </w:pPr>
+            <w:r>
+              <w:t xml:space="preserve">Kuvimba ukuthelelana ngamagciwane</w:t>
             </w:r>
           </w:p>
         </w:tc>
@@ -1565,66 +1565,66 @@
               <w:spacing w:line="240" w:lineRule="auto"/>
             </w:pPr>
             <w:r>
-              <w:t xml:space="preserve">Next, you might ask why soap is important.</w:t>
-            </w:r>
-          </w:p>
-          <w:p>
-            <w:pPr>
-              <w:spacing w:line="240" w:lineRule="auto"/>
-            </w:pPr>
-          </w:p>
-          <w:p>
-            <w:pPr>
-              <w:spacing w:line="240" w:lineRule="auto"/>
-            </w:pPr>
-            <w:r>
-              <w:t xml:space="preserve">Here’s why! Washing your hands with just water is not enough to remove dirt and poo from your hands after you have been to the toilet or changed a nappy. </w:t>
-            </w:r>
-          </w:p>
-          <w:p>
-            <w:pPr>
-              <w:spacing w:line="240" w:lineRule="auto"/>
-            </w:pPr>
-          </w:p>
-          <w:p>
-            <w:pPr>
-              <w:spacing w:line="240" w:lineRule="auto"/>
-            </w:pPr>
-            <w:r>
-              <w:t xml:space="preserve">Even if your hands look clean, you can still have poop germs on them, especially if you haven't washed your hands with soap. These germs spread and can make you sick when you touch your face, nose, or mouth.</w:t>
-            </w:r>
-          </w:p>
-        </w:tc>
-        <w:tc>
-          <w:tcPr>
-            <w:shd w:fill="auto" w:val="clear"/>
-            <w:tcMar>
-              <w:top w:w="100.0" w:type="dxa"/>
-              <w:left w:w="100.0" w:type="dxa"/>
-              <w:bottom w:w="100.0" w:type="dxa"/>
-              <w:right w:w="100.0" w:type="dxa"/>
-            </w:tcMar>
-            <w:vAlign w:val="top"/>
-          </w:tcPr>
-          <w:p>
-            <w:pPr>
-              <w:spacing w:line="240" w:lineRule="auto"/>
-            </w:pPr>
-            <w:r>
-              <w:t xml:space="preserve">WHY IS SOAP IMPORTANT </w:t>
-            </w:r>
-          </w:p>
-          <w:p>
-            <w:pPr>
-              <w:spacing w:line="240" w:lineRule="auto"/>
-            </w:pPr>
-          </w:p>
-          <w:p>
-            <w:pPr>
-              <w:spacing w:line="240" w:lineRule="auto"/>
-            </w:pPr>
-            <w:r>
-              <w:t xml:space="preserve">Water cannot remove all dirt, germs or poo</w:t>
+              <w:t xml:space="preserve">Okulandelayo, ungase ubuze ukuthi kungani insipho ibalulekile.</w:t>
+            </w:r>
+          </w:p>
+          <w:p>
+            <w:pPr>
+              <w:spacing w:line="240" w:lineRule="auto"/>
+            </w:pPr>
+          </w:p>
+          <w:p>
+            <w:pPr>
+              <w:spacing w:line="240" w:lineRule="auto"/>
+            </w:pPr>
+            <w:r>
+              <w:t xml:space="preserve">Nasi isizathu! Ukugeza izandla ngamanzi nje kuphela akwanele ukususa ukungcola zakho ezandleni ngemva kokuya endlini yangasese noma kokushintsha inabukeni. </w:t>
+            </w:r>
+          </w:p>
+          <w:p>
+            <w:pPr>
+              <w:spacing w:line="240" w:lineRule="auto"/>
+            </w:pPr>
+          </w:p>
+          <w:p>
+            <w:pPr>
+              <w:spacing w:line="240" w:lineRule="auto"/>
+            </w:pPr>
+            <w:r>
+              <w:t xml:space="preserve">Ngisho noma ngabe izandla zakho zibukeka zihlanzekile, usengaba namagciwane endle ezandleni, ikakhulukazi uma ungazange ugeze izandla zakho ngensipho. La magciwane ayasakazeka futhi angakugulisa lapho uthinta ubuso bakho, ikhala noma umlomo.</w:t>
+            </w:r>
+          </w:p>
+        </w:tc>
+        <w:tc>
+          <w:tcPr>
+            <w:shd w:fill="auto" w:val="clear"/>
+            <w:tcMar>
+              <w:top w:w="100.0" w:type="dxa"/>
+              <w:left w:w="100.0" w:type="dxa"/>
+              <w:bottom w:w="100.0" w:type="dxa"/>
+              <w:right w:w="100.0" w:type="dxa"/>
+            </w:tcMar>
+            <w:vAlign w:val="top"/>
+          </w:tcPr>
+          <w:p>
+            <w:pPr>
+              <w:spacing w:line="240" w:lineRule="auto"/>
+            </w:pPr>
+            <w:r>
+              <w:t xml:space="preserve">KUNGANI IBALULEKILE INSIPHO </w:t>
+            </w:r>
+          </w:p>
+          <w:p>
+            <w:pPr>
+              <w:spacing w:line="240" w:lineRule="auto"/>
+            </w:pPr>
+          </w:p>
+          <w:p>
+            <w:pPr>
+              <w:spacing w:line="240" w:lineRule="auto"/>
+            </w:pPr>
+            <w:r>
+              <w:t xml:space="preserve">Amanzi awakwazi ukususa konke ukungcola, amagciwane noma indle</w:t>
             </w:r>
           </w:p>
           <w:p>
@@ -1677,33 +1677,33 @@
               <w:spacing w:line="240" w:lineRule="auto"/>
             </w:pPr>
             <w:r>
-              <w:t xml:space="preserve">Now that you know this, what do you need to wash your hands correctly?</w:t>
-            </w:r>
-          </w:p>
-          <w:p>
-            <w:pPr>
-              <w:spacing w:line="240" w:lineRule="auto"/>
-            </w:pPr>
-          </w:p>
-          <w:p>
-            <w:pPr>
-              <w:spacing w:line="240" w:lineRule="auto"/>
-            </w:pPr>
-            <w:r>
-              <w:t xml:space="preserve">That’s easy! All you need is a tap or container of clean water and some soap. Soap should be kept near the tap. </w:t>
-            </w:r>
-          </w:p>
-          <w:p>
-            <w:pPr>
-              <w:spacing w:line="240" w:lineRule="auto"/>
-            </w:pPr>
-          </w:p>
-          <w:p>
-            <w:pPr>
-              <w:spacing w:line="240" w:lineRule="auto"/>
-            </w:pPr>
-            <w:r>
-              <w:t xml:space="preserve">If your tap is outside, keep soap nearby so it can be easily accessed whenever you need to wash your hands. </w:t>
+              <w:t xml:space="preserve">Manje njengoba usukwazi lokhu, yini oyidingayo ukuze ugeze izandla zakho ngendlela efanele?</w:t>
+            </w:r>
+          </w:p>
+          <w:p>
+            <w:pPr>
+              <w:spacing w:line="240" w:lineRule="auto"/>
+            </w:pPr>
+          </w:p>
+          <w:p>
+            <w:pPr>
+              <w:spacing w:line="240" w:lineRule="auto"/>
+            </w:pPr>
+            <w:r>
+              <w:t xml:space="preserve">Kulula lokho! Okudingayo nje umpompi noma isitsha esinamanzi ahlanzekile nensipho. Insipho kufanele igcinwe eduze kukampompi. </w:t>
+            </w:r>
+          </w:p>
+          <w:p>
+            <w:pPr>
+              <w:spacing w:line="240" w:lineRule="auto"/>
+            </w:pPr>
+          </w:p>
+          <w:p>
+            <w:pPr>
+              <w:spacing w:line="240" w:lineRule="auto"/>
+            </w:pPr>
+            <w:r>
+              <w:t xml:space="preserve">Uma umpompi wakho ungaphandle, gcina insipho eduze ukuze ifinyeleleke kalula noma nini lapho udinga ukugeza izandla zakho. </w:t>
             </w:r>
           </w:p>
           <w:p>
@@ -1736,41 +1736,41 @@
               <w:spacing w:line="240" w:lineRule="auto"/>
             </w:pPr>
             <w:r>
-              <w:t xml:space="preserve">WHAT DO YOU NEED</w:t>
-            </w:r>
-          </w:p>
-          <w:p>
-            <w:pPr>
-              <w:spacing w:line="240" w:lineRule="auto"/>
-            </w:pPr>
-          </w:p>
-          <w:p>
-            <w:pPr>
-              <w:spacing w:line="240" w:lineRule="auto"/>
-            </w:pPr>
-            <w:r>
-              <w:t xml:space="preserve">A tap OR container of water</w:t>
-            </w:r>
-          </w:p>
-          <w:p>
-            <w:pPr>
-              <w:spacing w:line="240" w:lineRule="auto"/>
-            </w:pPr>
-            <w:r>
-              <w:t>soap</w:t>
-            </w:r>
-          </w:p>
-          <w:p>
-            <w:pPr>
-              <w:spacing w:line="240" w:lineRule="auto"/>
-            </w:pPr>
-          </w:p>
-          <w:p>
-            <w:pPr>
-              <w:spacing w:line="240" w:lineRule="auto"/>
-            </w:pPr>
-            <w:r>
-              <w:t xml:space="preserve">Keep soap near your tap</w:t>
+              <w:t xml:space="preserve">YINI OYIDINGAYO</w:t>
+            </w:r>
+          </w:p>
+          <w:p>
+            <w:pPr>
+              <w:spacing w:line="240" w:lineRule="auto"/>
+            </w:pPr>
+          </w:p>
+          <w:p>
+            <w:pPr>
+              <w:spacing w:line="240" w:lineRule="auto"/>
+            </w:pPr>
+            <w:r>
+              <w:t xml:space="preserve">Umpompi NOMA isitsha samanzi</w:t>
+            </w:r>
+          </w:p>
+          <w:p>
+            <w:pPr>
+              <w:spacing w:line="240" w:lineRule="auto"/>
+            </w:pPr>
+            <w:r>
+              <w:t>insipho</w:t>
+            </w:r>
+          </w:p>
+          <w:p>
+            <w:pPr>
+              <w:spacing w:line="240" w:lineRule="auto"/>
+            </w:pPr>
+          </w:p>
+          <w:p>
+            <w:pPr>
+              <w:spacing w:line="240" w:lineRule="auto"/>
+            </w:pPr>
+            <w:r>
+              <w:t xml:space="preserve">Gcina insipho eduze kompompi wakho</w:t>
             </w:r>
           </w:p>
         </w:tc>
@@ -1813,53 +1813,53 @@
               <w:spacing w:line="240" w:lineRule="auto"/>
             </w:pPr>
             <w:r>
-              <w:t xml:space="preserve">Our next question is when you need to wash your hands.</w:t>
-            </w:r>
-          </w:p>
-          <w:p>
-            <w:pPr>
-              <w:spacing w:line="240" w:lineRule="auto"/>
-            </w:pPr>
-          </w:p>
-          <w:p>
-            <w:pPr>
-              <w:spacing w:line="240" w:lineRule="auto"/>
-            </w:pPr>
-            <w:r>
-              <w:t xml:space="preserve">This is an important question. To help keep healthy, it is very important to wash your hands with soap before and after cooking, before eating, before and after caring for a sick person, and after using the toilet. </w:t>
-            </w:r>
-          </w:p>
-          <w:p>
-            <w:pPr>
-              <w:spacing w:line="240" w:lineRule="auto"/>
-            </w:pPr>
-          </w:p>
-          <w:p>
-            <w:pPr>
-              <w:spacing w:line="240" w:lineRule="auto"/>
-            </w:pPr>
-            <w:r>
-              <w:t xml:space="preserve">It is also important to always wash your hands after changing a baby’s nappy. Baby poop looks and smells different from adult poop, but it can still make you sick. This will help prevent germs from spreading and help keep you healthy. </w:t>
-            </w:r>
-          </w:p>
-        </w:tc>
-        <w:tc>
-          <w:tcPr>
-            <w:shd w:fill="auto" w:val="clear"/>
-            <w:tcMar>
-              <w:top w:w="100.0" w:type="dxa"/>
-              <w:left w:w="100.0" w:type="dxa"/>
-              <w:bottom w:w="100.0" w:type="dxa"/>
-              <w:right w:w="100.0" w:type="dxa"/>
-            </w:tcMar>
-            <w:vAlign w:val="top"/>
-          </w:tcPr>
-          <w:p>
-            <w:pPr>
-              <w:spacing w:line="240" w:lineRule="auto"/>
-            </w:pPr>
-            <w:r>
-              <w:t xml:space="preserve">WHEN DO YOU NEED TO WASH YOUR HANDS</w:t>
+              <w:t xml:space="preserve">Umbuzo wethu olandelayo uthi kunini lapho udinga ukugeza izandla zakho.</w:t>
+            </w:r>
+          </w:p>
+          <w:p>
+            <w:pPr>
+              <w:spacing w:line="240" w:lineRule="auto"/>
+            </w:pPr>
+          </w:p>
+          <w:p>
+            <w:pPr>
+              <w:spacing w:line="240" w:lineRule="auto"/>
+            </w:pPr>
+            <w:r>
+              <w:t xml:space="preserve">Lona ngumbuzo obalulekile. Ukuze uhlale unempilo enhle, kubaluleke kakhulu ukugeza izandla zakho ngensipho ngaphambi nangemuva kokupheka, ngaphambi kokudla, ngaphambi nangemva kokunakekela umuntu ogulayo nangemva kokuya endlini yangasese. </w:t>
+            </w:r>
+          </w:p>
+          <w:p>
+            <w:pPr>
+              <w:spacing w:line="240" w:lineRule="auto"/>
+            </w:pPr>
+          </w:p>
+          <w:p>
+            <w:pPr>
+              <w:spacing w:line="240" w:lineRule="auto"/>
+            </w:pPr>
+            <w:r>
+              <w:t xml:space="preserve">Kubalulekile ukugeza izandla zakho njalo ngemva kokushintsha inabukeni lomntwana. Indle yezingane ibukeka futhi inuka ngokwehlukile kunendle yabantu abadala kodwa isengakugulisa. Lokhu kuzosiza ekuvimbeleni amagciwane ukuthi angasakazeki futhi kukusize kukugcine unempilo enhle. </w:t>
+            </w:r>
+          </w:p>
+        </w:tc>
+        <w:tc>
+          <w:tcPr>
+            <w:shd w:fill="auto" w:val="clear"/>
+            <w:tcMar>
+              <w:top w:w="100.0" w:type="dxa"/>
+              <w:left w:w="100.0" w:type="dxa"/>
+              <w:bottom w:w="100.0" w:type="dxa"/>
+              <w:right w:w="100.0" w:type="dxa"/>
+            </w:tcMar>
+            <w:vAlign w:val="top"/>
+          </w:tcPr>
+          <w:p>
+            <w:pPr>
+              <w:spacing w:line="240" w:lineRule="auto"/>
+            </w:pPr>
+            <w:r>
+              <w:t xml:space="preserve">KUFANELE UZIGEZE NINI IZANDLA ZAKHO</w:t>
             </w:r>
           </w:p>
           <w:p>
@@ -1873,7 +1873,7 @@
               <w:pStyle w:val="P68B1DB1-Normal2"/>
             </w:pPr>
             <w:r>
-              <w:t xml:space="preserve">✅Before and after cooking </w:t>
+              <w:t xml:space="preserve">✅Ngaphambi nangemuva kokupheka </w:t>
             </w:r>
           </w:p>
           <w:p>
@@ -1882,7 +1882,7 @@
               <w:pStyle w:val="P68B1DB1-Normal2"/>
             </w:pPr>
             <w:r>
-              <w:t xml:space="preserve">✅Before eating </w:t>
+              <w:t xml:space="preserve">✅Ngaphambi kokudla </w:t>
             </w:r>
           </w:p>
           <w:p>
@@ -1900,7 +1900,7 @@
               <w:pStyle w:val="P68B1DB1-Normal2"/>
             </w:pPr>
             <w:r>
-              <w:t xml:space="preserve">✅After using the toilet </w:t>
+              <w:t xml:space="preserve">✅Ngemva kokusebenzisa indlu yangasese </w:t>
             </w:r>
           </w:p>
           <w:p>
@@ -1909,7 +1909,7 @@
               <w:pStyle w:val="P68B1DB1-Normal2"/>
             </w:pPr>
             <w:r>
-              <w:t xml:space="preserve">✅After Changing a baby’s nappy. </w:t>
+              <w:t xml:space="preserve">✅Ngemva kokushintsha inabukeni lengane. </w:t>
             </w:r>
           </w:p>
           <w:p>
@@ -1957,79 +1957,79 @@
               <w:spacing w:line="240" w:lineRule="auto"/>
             </w:pPr>
             <w:r>
-              <w:t xml:space="preserve">Next, let us learn how to wash our hands properly! </w:t>
-            </w:r>
-          </w:p>
-          <w:p>
-            <w:pPr>
-              <w:spacing w:line="240" w:lineRule="auto"/>
-            </w:pPr>
-          </w:p>
-          <w:p>
-            <w:pPr>
-              <w:spacing w:line="240" w:lineRule="auto"/>
-            </w:pPr>
-            <w:r>
-              <w:t xml:space="preserve">First, wet your hands with clean water.</w:t>
-            </w:r>
-          </w:p>
-          <w:p>
-            <w:pPr>
-              <w:spacing w:line="240" w:lineRule="auto"/>
-            </w:pPr>
-            <w:r>
-              <w:t xml:space="preserve">Make sure you use enough soap to cover your hands. </w:t>
-            </w:r>
-          </w:p>
-          <w:p>
-            <w:pPr>
-              <w:spacing w:line="240" w:lineRule="auto"/>
-            </w:pPr>
-          </w:p>
-          <w:p>
-            <w:pPr>
-              <w:spacing w:line="240" w:lineRule="auto"/>
-            </w:pPr>
-            <w:r>
-              <w:t xml:space="preserve">Next, rub all surfaces of your hands—such as the back of your hands, between fingers, and under the nails—for at least 20 seconds.</w:t>
-            </w:r>
-          </w:p>
-          <w:p>
-            <w:pPr>
-              <w:spacing w:line="240" w:lineRule="auto"/>
-            </w:pPr>
-          </w:p>
-          <w:p>
-            <w:pPr>
-              <w:spacing w:line="240" w:lineRule="auto"/>
-            </w:pPr>
-            <w:r>
-              <w:t xml:space="preserve"> When this is done, rinse well with clean water. Finally, dry your hands with a clean cloth or towel.</w:t>
-            </w:r>
-          </w:p>
-          <w:p>
-            <w:pPr>
-              <w:spacing w:line="240" w:lineRule="auto"/>
-            </w:pPr>
-          </w:p>
-        </w:tc>
-        <w:tc>
-          <w:tcPr>
-            <w:shd w:fill="auto" w:val="clear"/>
-            <w:tcMar>
-              <w:top w:w="100.0" w:type="dxa"/>
-              <w:left w:w="100.0" w:type="dxa"/>
-              <w:bottom w:w="100.0" w:type="dxa"/>
-              <w:right w:w="100.0" w:type="dxa"/>
-            </w:tcMar>
-            <w:vAlign w:val="top"/>
-          </w:tcPr>
-          <w:p>
-            <w:pPr>
-              <w:spacing w:line="240" w:lineRule="auto"/>
-            </w:pPr>
-            <w:r>
-              <w:t xml:space="preserve">How To Wash Your Hands</w:t>
+              <w:t xml:space="preserve">Okulandelayo, ake sifunde ukugeza izandla ngendlela efanele! </w:t>
+            </w:r>
+          </w:p>
+          <w:p>
+            <w:pPr>
+              <w:spacing w:line="240" w:lineRule="auto"/>
+            </w:pPr>
+          </w:p>
+          <w:p>
+            <w:pPr>
+              <w:spacing w:line="240" w:lineRule="auto"/>
+            </w:pPr>
+            <w:r>
+              <w:t xml:space="preserve">Okokuqala, manzisa izandla zakho ngamanzi ahlanzekile.</w:t>
+            </w:r>
+          </w:p>
+          <w:p>
+            <w:pPr>
+              <w:spacing w:line="240" w:lineRule="auto"/>
+            </w:pPr>
+            <w:r>
+              <w:t xml:space="preserve">Qiniseka ukuthi usebenzisa insipho eyanele ukugcoba izandla zakho. </w:t>
+            </w:r>
+          </w:p>
+          <w:p>
+            <w:pPr>
+              <w:spacing w:line="240" w:lineRule="auto"/>
+            </w:pPr>
+          </w:p>
+          <w:p>
+            <w:pPr>
+              <w:spacing w:line="240" w:lineRule="auto"/>
+            </w:pPr>
+            <w:r>
+              <w:t xml:space="preserve">Okulandelayo, hlikihla zonke izindawo zezandla zakho—ingemuva lezandla zakho, phakathi kweminwe, nangaphansi kwezinzipho—okungenani imizuzwana engu-20.</w:t>
+            </w:r>
+          </w:p>
+          <w:p>
+            <w:pPr>
+              <w:spacing w:line="240" w:lineRule="auto"/>
+            </w:pPr>
+          </w:p>
+          <w:p>
+            <w:pPr>
+              <w:spacing w:line="240" w:lineRule="auto"/>
+            </w:pPr>
+            <w:r>
+              <w:t xml:space="preserve"> Uma lokhu usukwenziwe, yakaza kahle ngamanzi ahlanzekile. Ekugcineni, sula izandla zakho ngendwangu ehlanzekile noma ithawula.</w:t>
+            </w:r>
+          </w:p>
+          <w:p>
+            <w:pPr>
+              <w:spacing w:line="240" w:lineRule="auto"/>
+            </w:pPr>
+          </w:p>
+        </w:tc>
+        <w:tc>
+          <w:tcPr>
+            <w:shd w:fill="auto" w:val="clear"/>
+            <w:tcMar>
+              <w:top w:w="100.0" w:type="dxa"/>
+              <w:left w:w="100.0" w:type="dxa"/>
+              <w:bottom w:w="100.0" w:type="dxa"/>
+              <w:right w:w="100.0" w:type="dxa"/>
+            </w:tcMar>
+            <w:vAlign w:val="top"/>
+          </w:tcPr>
+          <w:p>
+            <w:pPr>
+              <w:spacing w:line="240" w:lineRule="auto"/>
+            </w:pPr>
+            <w:r>
+              <w:t xml:space="preserve">Kumele uzigeze Kanjani Izandla</w:t>
             </w:r>
           </w:p>
           <w:p>
@@ -2038,7 +2038,7 @@
               <w:pStyle w:val="P68B1DB1-Normal3"/>
             </w:pPr>
             <w:r>
-              <w:t xml:space="preserve">1️⃣: Wet your hands </w:t>
+              <w:t xml:space="preserve">1️⃣: Mantisa izandla zakho </w:t>
             </w:r>
           </w:p>
           <w:p>
@@ -2047,7 +2047,7 @@
               <w:pStyle w:val="P68B1DB1-Normal3"/>
             </w:pPr>
             <w:r>
-              <w:t xml:space="preserve">2️⃣: Cover with soap</w:t>
+              <w:t xml:space="preserve">2️⃣: Gcwalisa ngensipho</w:t>
             </w:r>
           </w:p>
           <w:p>
@@ -2056,7 +2056,7 @@
               <w:pStyle w:val="P68B1DB1-Normal3"/>
             </w:pPr>
             <w:r>
-              <w:t xml:space="preserve">3️⃣: Rub all over for at least 20 seconds.</w:t>
+              <w:t xml:space="preserve">3️⃣: Hlikihla yonke indawo okungenani imizuzwana engu-20.</w:t>
             </w:r>
           </w:p>
           <w:p>
@@ -2065,7 +2065,7 @@
               <w:pStyle w:val="P68B1DB1-Normal3"/>
             </w:pPr>
             <w:r>
-              <w:t xml:space="preserve">4️⃣: Rinse well</w:t>
+              <w:t xml:space="preserve">4️⃣: Hlambulula kahle</w:t>
             </w:r>
           </w:p>
           <w:p>
@@ -2074,27 +2074,27 @@
               <w:pStyle w:val="P68B1DB1-Normal3"/>
             </w:pPr>
             <w:r>
-              <w:t xml:space="preserve">5️⃣: Dry </w:t>
-            </w:r>
-          </w:p>
-        </w:tc>
-        <w:tc>
-          <w:tcPr>
-            <w:shd w:fill="auto" w:val="clear"/>
-            <w:tcMar>
-              <w:top w:w="100.0" w:type="dxa"/>
-              <w:left w:w="100.0" w:type="dxa"/>
-              <w:bottom w:w="100.0" w:type="dxa"/>
-              <w:right w:w="100.0" w:type="dxa"/>
-            </w:tcMar>
-            <w:vAlign w:val="top"/>
-          </w:tcPr>
-          <w:p>
-            <w:pPr>
-              <w:spacing w:line="240" w:lineRule="auto"/>
-            </w:pPr>
-            <w:r>
-              <w:t xml:space="preserve">Use hand washing image</w:t>
+              <w:t xml:space="preserve">5️⃣: Yomisa </w:t>
+            </w:r>
+          </w:p>
+        </w:tc>
+        <w:tc>
+          <w:tcPr>
+            <w:shd w:fill="auto" w:val="clear"/>
+            <w:tcMar>
+              <w:top w:w="100.0" w:type="dxa"/>
+              <w:left w:w="100.0" w:type="dxa"/>
+              <w:bottom w:w="100.0" w:type="dxa"/>
+              <w:right w:w="100.0" w:type="dxa"/>
+            </w:tcMar>
+            <w:vAlign w:val="top"/>
+          </w:tcPr>
+          <w:p>
+            <w:pPr>
+              <w:spacing w:line="240" w:lineRule="auto"/>
+            </w:pPr>
+            <w:r>
+              <w:t xml:space="preserve">Sebenzisa isithombe sokugeza izandla</w:t>
             </w:r>
           </w:p>
         </w:tc>
@@ -2120,27 +2120,27 @@
               <w:spacing w:line="240" w:lineRule="auto"/>
             </w:pPr>
             <w:r>
-              <w:t xml:space="preserve">Now, you are a handwashing expert! Wenze kahle! Share these tips with your family to help keep them all healthy. </w:t>
-            </w:r>
-          </w:p>
-        </w:tc>
-        <w:tc>
-          <w:tcPr>
-            <w:shd w:fill="auto" w:val="clear"/>
-            <w:tcMar>
-              <w:top w:w="100.0" w:type="dxa"/>
-              <w:left w:w="100.0" w:type="dxa"/>
-              <w:bottom w:w="100.0" w:type="dxa"/>
-              <w:right w:w="100.0" w:type="dxa"/>
-            </w:tcMar>
-            <w:vAlign w:val="top"/>
-          </w:tcPr>
-          <w:p>
-            <w:pPr>
-              <w:spacing w:line="240" w:lineRule="auto"/>
-            </w:pPr>
-            <w:r>
-              <w:t>Handwashing</w:t>
+              <w:t xml:space="preserve">Manje, usunguchwepheshe wokugeza izandla! Wenze kahle! Cobelelana nomndeni wakho ngalawa macebiso ukuze uwusize uhlale unempilo. </w:t>
+            </w:r>
+          </w:p>
+        </w:tc>
+        <w:tc>
+          <w:tcPr>
+            <w:shd w:fill="auto" w:val="clear"/>
+            <w:tcMar>
+              <w:top w:w="100.0" w:type="dxa"/>
+              <w:left w:w="100.0" w:type="dxa"/>
+              <w:bottom w:w="100.0" w:type="dxa"/>
+              <w:right w:w="100.0" w:type="dxa"/>
+            </w:tcMar>
+            <w:vAlign w:val="top"/>
+          </w:tcPr>
+          <w:p>
+            <w:pPr>
+              <w:spacing w:line="240" w:lineRule="auto"/>
+            </w:pPr>
+            <w:r>
+              <w:t xml:space="preserve">Ukugeza izandla</w:t>
             </w:r>
           </w:p>
         </w:tc>
@@ -2309,7 +2309,7 @@
               <w:spacing w:line="240" w:lineRule="auto"/>
             </w:pPr>
             <w:r>
-              <w:t xml:space="preserve">Welcome back to WASHText. </w:t>
+              <w:t xml:space="preserve">Siyakwamukela futhi ku-WASHText. </w:t>
             </w:r>
           </w:p>
           <w:p>
@@ -2325,15 +2325,15 @@
               <w:widowControl w:val="0"/>
             </w:pPr>
             <w:r>
-              <w:t xml:space="preserve">Here are five tips to keep your food and water safe: </w:t>
-            </w:r>
-          </w:p>
-          <w:p>
-            <w:pPr>
-              <w:widowControl w:val="0"/>
-            </w:pPr>
-            <w:r>
-              <w:t xml:space="preserve">Access safe water when you can. Treat it when you can’t</w:t>
+              <w:t xml:space="preserve">Nawa amacebiso amahlanu okugcina ukudla kwakho namanzi kuphephile: </w:t>
+            </w:r>
+          </w:p>
+          <w:p>
+            <w:pPr>
+              <w:widowControl w:val="0"/>
+            </w:pPr>
+            <w:r>
+              <w:t xml:space="preserve">Thola amanzi aphephile uma ukwazi. Ahlanze uma ungakwazi</w:t>
             </w:r>
           </w:p>
           <w:p>
@@ -2349,7 +2349,7 @@
               <w:widowControl w:val="0"/>
             </w:pPr>
             <w:r>
-              <w:t xml:space="preserve">Keep water safely in a container</w:t>
+              <w:t xml:space="preserve">Gcina amanzi evikelekile esitsheni</w:t>
             </w:r>
           </w:p>
           <w:p>
@@ -2365,7 +2365,7 @@
               <w:widowControl w:val="0"/>
             </w:pPr>
             <w:r>
-              <w:t xml:space="preserve">Keep your container clean</w:t>
+              <w:t xml:space="preserve">Gcina isitsha sakho sihlanzekile</w:t>
             </w:r>
           </w:p>
           <w:p>
@@ -2381,7 +2381,7 @@
               <w:widowControl w:val="0"/>
             </w:pPr>
             <w:r>
-              <w:t xml:space="preserve">Keep your cooking space clean</w:t>
+              <w:t xml:space="preserve">Gcina indawo ophekela kuyo ihlanzekile</w:t>
             </w:r>
           </w:p>
           <w:p>
@@ -2397,52 +2397,52 @@
               <w:widowControl w:val="0"/>
             </w:pPr>
             <w:r>
-              <w:t xml:space="preserve">and Separate raw and cooked food.</w:t>
-            </w:r>
-          </w:p>
-          <w:p>
-            <w:pPr>
-              <w:widowControl w:val="0"/>
-            </w:pPr>
-          </w:p>
-          <w:p>
-            <w:pPr>
-              <w:widowControl w:val="0"/>
-            </w:pPr>
-            <w:r>
-              <w:t xml:space="preserve">Ready to dive in together?</w:t>
-            </w:r>
-          </w:p>
-        </w:tc>
-        <w:tc>
-          <w:tcPr>
-            <w:shd w:fill="auto" w:val="clear"/>
-            <w:tcMar>
-              <w:top w:w="100.0" w:type="dxa"/>
-              <w:left w:w="100.0" w:type="dxa"/>
-              <w:bottom w:w="100.0" w:type="dxa"/>
-              <w:right w:w="100.0" w:type="dxa"/>
-            </w:tcMar>
-            <w:vAlign w:val="top"/>
-          </w:tcPr>
-          <w:p>
-            <w:r>
-              <w:t xml:space="preserve">Safe Food and Water</w:t>
-            </w:r>
-          </w:p>
-          <w:p>
-            <w:pPr>
-              <w:widowControl w:val="0"/>
-              <w:spacing w:line="240" w:lineRule="auto"/>
-            </w:pPr>
-          </w:p>
-          <w:p>
-            <w:pPr>
-              <w:widowControl w:val="0"/>
-              <w:spacing w:line="240" w:lineRule="auto"/>
-            </w:pPr>
-            <w:r>
-              <w:t xml:space="preserve">ACCESS SAFE SAFE WATER WHEN YOUC AN. TREAT IT WHEN YOU CAN’. </w:t>
+              <w:t xml:space="preserve">futhi Hlukanisa ukudla okuluhlaza nokuphekiwe.</w:t>
+            </w:r>
+          </w:p>
+          <w:p>
+            <w:pPr>
+              <w:widowControl w:val="0"/>
+            </w:pPr>
+          </w:p>
+          <w:p>
+            <w:pPr>
+              <w:widowControl w:val="0"/>
+            </w:pPr>
+            <w:r>
+              <w:t xml:space="preserve">Usukulungele ukuthi siqale?</w:t>
+            </w:r>
+          </w:p>
+        </w:tc>
+        <w:tc>
+          <w:tcPr>
+            <w:shd w:fill="auto" w:val="clear"/>
+            <w:tcMar>
+              <w:top w:w="100.0" w:type="dxa"/>
+              <w:left w:w="100.0" w:type="dxa"/>
+              <w:bottom w:w="100.0" w:type="dxa"/>
+              <w:right w:w="100.0" w:type="dxa"/>
+            </w:tcMar>
+            <w:vAlign w:val="top"/>
+          </w:tcPr>
+          <w:p>
+            <w:r>
+              <w:t xml:space="preserve">Ukudla Okuphephile Namanzi</w:t>
+            </w:r>
+          </w:p>
+          <w:p>
+            <w:pPr>
+              <w:widowControl w:val="0"/>
+              <w:spacing w:line="240" w:lineRule="auto"/>
+            </w:pPr>
+          </w:p>
+          <w:p>
+            <w:pPr>
+              <w:widowControl w:val="0"/>
+              <w:spacing w:line="240" w:lineRule="auto"/>
+            </w:pPr>
+            <w:r>
+              <w:t xml:space="preserve">THOLA AMANZI APHEPHILE UMA UKWAZI. AHLANZE UMA UKWAZI'. </w:t>
             </w:r>
           </w:p>
           <w:p>
@@ -2452,16 +2452,16 @@
             </w:pPr>
             <w:r>
               <w:br w:type="textWrapping"/>
-              <w:t xml:space="preserve">KEEP WATER SAFELY IN A CONTAINER </w:t>
+              <w:t xml:space="preserve">GCINA AMANZI EPHEPHILE ESITSHENI </w:t>
               <w:br w:type="textWrapping"/>
               <w:br w:type="textWrapping"/>
-              <w:t xml:space="preserve">KEEP YOUR CONTAINER CLEAN </w:t>
+              <w:t xml:space="preserve">GCINA ISITSHA SAKHO SIHLANZEKILE </w:t>
               <w:br w:type="textWrapping"/>
               <w:br w:type="textWrapping"/>
-              <w:t xml:space="preserve">KEEP YOUR COOKING SPACE CLEAN </w:t>
+              <w:t xml:space="preserve">GCINE ISIKHALA SAKHO SOKUPHEKA SIHLANZEKILE</w:t>
               <w:br w:type="textWrapping"/>
               <w:br w:type="textWrapping"/>
-              <w:t xml:space="preserve">SEPARATE RAW AND COOKED FOOD</w:t>
+              <w:t xml:space="preserve"> HLUKANISA UKUDLA OKULUHLAZA NOKUPHEKIWE</w:t>
             </w:r>
           </w:p>
         </w:tc>
@@ -2505,50 +2505,50 @@
               <w:spacing w:after="160" w:line="259" w:lineRule="auto"/>
             </w:pPr>
             <w:r>
-              <w:t xml:space="preserve">First, access safe water when you can. Treat it when you can’t. You can get water from many sources. The safest water is often from a tap. </w:t>
-            </w:r>
-          </w:p>
-          <w:p>
-            <w:pPr>
-              <w:widowControl w:val="0"/>
-            </w:pPr>
-            <w:r>
-              <w:t xml:space="preserve">Water from unprotected streams, open sources </w:t>
+              <w:t xml:space="preserve">Okokuqala, thola amanzi uma ungakwazi. Wahlanze uma ungakwazi. Amanzi ungawathola emithonjeni eminingi. Amanzi aphephe kakhulu ngokuvamile aphuma empompini. </w:t>
+            </w:r>
+          </w:p>
+          <w:p>
+            <w:pPr>
+              <w:widowControl w:val="0"/>
+            </w:pPr>
+            <w:r>
+              <w:t xml:space="preserve">Amanzi aphuma emifudlaneni engavikelwe, emithonjeni evulekile </w:t>
             </w:r>
             <w:commentRangeStart w:id="0"/>
             <w:r>
-              <w:t xml:space="preserve">such as a lake</w:t>
+              <w:t>njengechibi</w:t>
             </w:r>
             <w:commentRangeEnd w:id="0"/>
             <w:r>
               <w:commentReference w:id="0"/>
-              <w:t xml:space="preserve">, and open-dug wells are not always safe. This water may have bugs, parasites or poo from animals and or humans in it and we have already learned that this can make us sick.</w:t>
-            </w:r>
-          </w:p>
-          <w:p>
-            <w:pPr>
-              <w:widowControl w:val="0"/>
-            </w:pPr>
-          </w:p>
-          <w:p>
-            <w:pPr>
-              <w:widowControl w:val="0"/>
-            </w:pPr>
-            <w:r>
-              <w:t xml:space="preserve">If you are worried about the quality of your water, boiling water can make it safe to drink and cook with. Here are the steps to take:</w:t>
-            </w:r>
-          </w:p>
-          <w:p>
-            <w:pPr>
-              <w:widowControl w:val="0"/>
-            </w:pPr>
-          </w:p>
-          <w:p>
-            <w:pPr>
-              <w:widowControl w:val="0"/>
-            </w:pPr>
-            <w:r>
-              <w:t xml:space="preserve">First, let the water sit for some time until the dirt settles at the bottom. Next, pour it into a pot or kettle and boil it for at least 10 minutes to make sure all the germs are killed before using it. </w:t>
+              <w:t xml:space="preserve">, nemithombo embiwe akuhlali kuphephile ukuwasebenzisa. Lawa manzi angaba nezimbungulu, izimuncagazi noma indle yezilwane noma yabantu kuwo futhi sesifundile ukuthi lokhu kungasigulisa.</w:t>
+            </w:r>
+          </w:p>
+          <w:p>
+            <w:pPr>
+              <w:widowControl w:val="0"/>
+            </w:pPr>
+          </w:p>
+          <w:p>
+            <w:pPr>
+              <w:widowControl w:val="0"/>
+            </w:pPr>
+            <w:r>
+              <w:t xml:space="preserve">Uma ukhathazekile ngezinga lenhlanzeko lamanzi akho, ukuwabilisa kungawenza aphephe ukwazi ukuwaphuza nokupheka ngawo. Nazi izinyathelo ongazithatha:</w:t>
+            </w:r>
+          </w:p>
+          <w:p>
+            <w:pPr>
+              <w:widowControl w:val="0"/>
+            </w:pPr>
+          </w:p>
+          <w:p>
+            <w:pPr>
+              <w:widowControl w:val="0"/>
+            </w:pPr>
+            <w:r>
+              <w:t xml:space="preserve">Okokuqala, vumela amanzi ahlale isikhathi esithile kuze kube yilapho ukungcola kuzika. Okulandelayo, wathele ebhodweni noma eketelani bese uyawabilisa okungenani imizuzu eyi-10 ukuze uqiniseke ukuthi wonke amagciwane afile ngaphambi kokuwasebenzisa. </w:t>
             </w:r>
           </w:p>
           <w:p>
@@ -2565,53 +2565,53 @@
               </w:rPr>
             </w:pPr>
             <w:r>
-              <w:t xml:space="preserve">Lastly, make sure to drink the water within 24 hours. This helps to keep it clean, fresh, and free from other germs.</w:t>
-            </w:r>
-          </w:p>
-        </w:tc>
-        <w:tc>
-          <w:tcPr>
-            <w:shd w:fill="auto" w:val="clear"/>
-            <w:tcMar>
-              <w:top w:w="100.0" w:type="dxa"/>
-              <w:left w:w="100.0" w:type="dxa"/>
-              <w:bottom w:w="100.0" w:type="dxa"/>
-              <w:right w:w="100.0" w:type="dxa"/>
-            </w:tcMar>
-            <w:vAlign w:val="top"/>
-          </w:tcPr>
-          <w:p>
-            <w:pPr>
-              <w:widowControl w:val="0"/>
-            </w:pPr>
-            <w:r>
-              <w:t xml:space="preserve">ACCESS SAFE WATER WHEN YOU CAN. TREAT IT WHEN YOU CAN’T</w:t>
-            </w:r>
-          </w:p>
-          <w:p>
-            <w:pPr>
-              <w:widowControl w:val="0"/>
-            </w:pPr>
-          </w:p>
-          <w:p>
-            <w:pPr>
-              <w:widowControl w:val="0"/>
-            </w:pPr>
-            <w:r>
-              <w:t xml:space="preserve">Get water from a safe source</w:t>
-            </w:r>
-          </w:p>
-          <w:p>
-            <w:pPr>
-              <w:widowControl w:val="0"/>
-            </w:pPr>
-          </w:p>
-          <w:p>
-            <w:pPr>
-              <w:widowControl w:val="0"/>
-            </w:pPr>
-            <w:r>
-              <w:t xml:space="preserve">To make sure water is safe, boil it: </w:t>
+              <w:t xml:space="preserve">Okokugcina, qiniseka ukuthi lawo manzi uwaphuza phakathi namahora angu-24. Lokhu kusiza ukuwagcina ehlanzekile, ematsha futhi engenawo amagciwane.</w:t>
+            </w:r>
+          </w:p>
+        </w:tc>
+        <w:tc>
+          <w:tcPr>
+            <w:shd w:fill="auto" w:val="clear"/>
+            <w:tcMar>
+              <w:top w:w="100.0" w:type="dxa"/>
+              <w:left w:w="100.0" w:type="dxa"/>
+              <w:bottom w:w="100.0" w:type="dxa"/>
+              <w:right w:w="100.0" w:type="dxa"/>
+            </w:tcMar>
+            <w:vAlign w:val="top"/>
+          </w:tcPr>
+          <w:p>
+            <w:pPr>
+              <w:widowControl w:val="0"/>
+            </w:pPr>
+            <w:r>
+              <w:t xml:space="preserve">THOLA AMANZI APHEPHILE UKUWASEBENZISA UMA UNGAKWAZI. WAHLANZE UMA UNGAKWAZI UKUWATHOLA</w:t>
+            </w:r>
+          </w:p>
+          <w:p>
+            <w:pPr>
+              <w:widowControl w:val="0"/>
+            </w:pPr>
+          </w:p>
+          <w:p>
+            <w:pPr>
+              <w:widowControl w:val="0"/>
+            </w:pPr>
+            <w:r>
+              <w:t xml:space="preserve">Thola amanzi emthonjeni ophephile</w:t>
+            </w:r>
+          </w:p>
+          <w:p>
+            <w:pPr>
+              <w:widowControl w:val="0"/>
+            </w:pPr>
+          </w:p>
+          <w:p>
+            <w:pPr>
+              <w:widowControl w:val="0"/>
+            </w:pPr>
+            <w:r>
+              <w:t xml:space="preserve">Ukuqinisekisa ukuthi amanzi aphephile, wabilise: </w:t>
             </w:r>
           </w:p>
           <w:p>
@@ -2627,7 +2627,7 @@
               </w:rPr>
             </w:pPr>
             <w:r>
-              <w:t xml:space="preserve">Pour water into a pot or kettle</w:t>
+              <w:t xml:space="preserve">Thela amanzi ebhodweni noma eketeleni</w:t>
             </w:r>
           </w:p>
           <w:p>
@@ -2643,7 +2643,7 @@
               </w:rPr>
             </w:pPr>
             <w:r>
-              <w:t xml:space="preserve">Boil for at least 10 minutes</w:t>
+              <w:t xml:space="preserve">Wabilise okungenani imizuzu engu-10</w:t>
             </w:r>
           </w:p>
           <w:p>
@@ -2659,7 +2659,7 @@
               </w:rPr>
             </w:pPr>
             <w:r>
-              <w:t xml:space="preserve">Use within 24 hours</w:t>
+              <w:t xml:space="preserve">Wasebenzise emahoreni angu-24</w:t>
             </w:r>
           </w:p>
         </w:tc>
@@ -2703,7 +2703,7 @@
               <w:spacing w:line="240" w:lineRule="auto"/>
             </w:pPr>
             <w:r>
-              <w:t xml:space="preserve">Our second tip is to keep water safely in a container.</w:t>
+              <w:t xml:space="preserve">Icebiso lethu lesibili ukugcina amanzi ephephile esitsheni.</w:t>
             </w:r>
           </w:p>
           <w:p>
@@ -2742,72 +2742,72 @@
               <w:widowControl w:val="0"/>
             </w:pPr>
             <w:r>
-              <w:t xml:space="preserve">A safe water storage container is one that is strong and has a tightly fitting lid or cover, a stable base so it does not tip over, is durable so that it does not leak easily, and has a comfortable handle. Finally, don’t forget that it should be easy to clean.</w:t>
-            </w:r>
-          </w:p>
-          <w:p>
-            <w:pPr>
-              <w:widowControl w:val="0"/>
-            </w:pPr>
-          </w:p>
-        </w:tc>
-        <w:tc>
-          <w:tcPr>
-            <w:shd w:fill="auto" w:val="clear"/>
-            <w:tcMar>
-              <w:top w:w="100.0" w:type="dxa"/>
-              <w:left w:w="100.0" w:type="dxa"/>
-              <w:bottom w:w="100.0" w:type="dxa"/>
-              <w:right w:w="100.0" w:type="dxa"/>
-            </w:tcMar>
-            <w:vAlign w:val="top"/>
-          </w:tcPr>
-          <w:p>
-            <w:pPr>
-              <w:widowControl w:val="0"/>
-              <w:spacing w:line="240" w:lineRule="auto"/>
-            </w:pPr>
-            <w:r>
-              <w:t xml:space="preserve">KEEP WATER SAFELY IN A CONTAINER </w:t>
-            </w:r>
-          </w:p>
-          <w:p>
-            <w:pPr>
-              <w:widowControl w:val="0"/>
-              <w:spacing w:line="240" w:lineRule="auto"/>
-            </w:pPr>
-          </w:p>
-          <w:p>
-            <w:pPr>
-              <w:widowControl w:val="0"/>
-              <w:spacing w:line="240" w:lineRule="auto"/>
-            </w:pPr>
-            <w:r>
-              <w:t xml:space="preserve">Avoid contact with hands, dirt or insects</w:t>
-            </w:r>
-          </w:p>
-          <w:p>
-            <w:pPr>
-              <w:widowControl w:val="0"/>
-              <w:spacing w:line="240" w:lineRule="auto"/>
-            </w:pPr>
-          </w:p>
-          <w:p>
-            <w:pPr>
-              <w:widowControl w:val="0"/>
-              <w:spacing w:line="240" w:lineRule="auto"/>
-            </w:pPr>
-            <w:r>
-              <w:t xml:space="preserve">Store water in clean and closed containers</w:t>
-            </w:r>
-          </w:p>
-          <w:p>
-            <w:pPr>
-              <w:widowControl w:val="0"/>
-              <w:spacing w:line="240" w:lineRule="auto"/>
-            </w:pPr>
-            <w:r>
-              <w:t xml:space="preserve">A good container:</w:t>
+              <w:t xml:space="preserve">A safe water storage container is one that is strong and has a tightly fitting lid or cover, a stable base so it does not tip over, is durable so that it does not leak easily, and has a comfortable handle. Okokugcina, ungakhohlwa ukuthi kufanele kube lula ukuhlanzeka.</w:t>
+            </w:r>
+          </w:p>
+          <w:p>
+            <w:pPr>
+              <w:widowControl w:val="0"/>
+            </w:pPr>
+          </w:p>
+        </w:tc>
+        <w:tc>
+          <w:tcPr>
+            <w:shd w:fill="auto" w:val="clear"/>
+            <w:tcMar>
+              <w:top w:w="100.0" w:type="dxa"/>
+              <w:left w:w="100.0" w:type="dxa"/>
+              <w:bottom w:w="100.0" w:type="dxa"/>
+              <w:right w:w="100.0" w:type="dxa"/>
+            </w:tcMar>
+            <w:vAlign w:val="top"/>
+          </w:tcPr>
+          <w:p>
+            <w:pPr>
+              <w:widowControl w:val="0"/>
+              <w:spacing w:line="240" w:lineRule="auto"/>
+            </w:pPr>
+            <w:r>
+              <w:t xml:space="preserve">GCINA AMANZI EPHEPHILE ESITSHENI </w:t>
+            </w:r>
+          </w:p>
+          <w:p>
+            <w:pPr>
+              <w:widowControl w:val="0"/>
+              <w:spacing w:line="240" w:lineRule="auto"/>
+            </w:pPr>
+          </w:p>
+          <w:p>
+            <w:pPr>
+              <w:widowControl w:val="0"/>
+              <w:spacing w:line="240" w:lineRule="auto"/>
+            </w:pPr>
+            <w:r>
+              <w:t xml:space="preserve">Gwema ukuwathinta ngezandla, kungene ukungcola noma izinambuzane</w:t>
+            </w:r>
+          </w:p>
+          <w:p>
+            <w:pPr>
+              <w:widowControl w:val="0"/>
+              <w:spacing w:line="240" w:lineRule="auto"/>
+            </w:pPr>
+          </w:p>
+          <w:p>
+            <w:pPr>
+              <w:widowControl w:val="0"/>
+              <w:spacing w:line="240" w:lineRule="auto"/>
+            </w:pPr>
+            <w:r>
+              <w:t xml:space="preserve">Gcina amanzi ezitsheni ezihlanzekile nezivaliwe</w:t>
+            </w:r>
+          </w:p>
+          <w:p>
+            <w:pPr>
+              <w:widowControl w:val="0"/>
+              <w:spacing w:line="240" w:lineRule="auto"/>
+            </w:pPr>
+            <w:r>
+              <w:t xml:space="preserve">Isitsha esifanele:</w:t>
             </w:r>
           </w:p>
           <w:p>
@@ -2823,7 +2823,7 @@
               </w:rPr>
             </w:pPr>
             <w:r>
-              <w:t xml:space="preserve">Strong and has a tightly fitting lid or cover</w:t>
+              <w:t xml:space="preserve">Esiqinile futhi esinesivalo esiqine noma into yokumboza</w:t>
             </w:r>
           </w:p>
           <w:p>
@@ -2839,7 +2839,7 @@
               </w:rPr>
             </w:pPr>
             <w:r>
-              <w:t xml:space="preserve">Stable base</w:t>
+              <w:t xml:space="preserve">Esinesisekelo esinganyakazi</w:t>
             </w:r>
           </w:p>
           <w:p>
@@ -2855,7 +2855,7 @@
               </w:rPr>
             </w:pPr>
             <w:r>
-              <w:t xml:space="preserve">Does not leak</w:t>
+              <w:t>Esingavuzi</w:t>
             </w:r>
           </w:p>
           <w:p>
@@ -2871,7 +2871,7 @@
               </w:rPr>
             </w:pPr>
             <w:r>
-              <w:t xml:space="preserve">Comfortable handle</w:t>
+              <w:t xml:space="preserve">Okungebuhlungu ukusibamba</w:t>
             </w:r>
           </w:p>
           <w:p>
@@ -2887,7 +2887,7 @@
               </w:rPr>
             </w:pPr>
             <w:r>
-              <w:t xml:space="preserve">Easy to clean </w:t>
+              <w:t xml:space="preserve">Okulula ukusihlanza </w:t>
             </w:r>
           </w:p>
         </w:tc>
@@ -2931,118 +2931,118 @@
               <w:spacing w:line="240" w:lineRule="auto"/>
             </w:pPr>
             <w:r>
-              <w:t xml:space="preserve">It is very important to keep your container clean when using it to store water. Here is the best way to do this. </w:t>
-            </w:r>
-          </w:p>
-          <w:p>
-            <w:pPr>
-              <w:spacing w:line="240" w:lineRule="auto"/>
-            </w:pPr>
-          </w:p>
-          <w:p>
-            <w:pPr>
-              <w:spacing w:line="240" w:lineRule="auto"/>
-            </w:pPr>
-            <w:r>
-              <w:t xml:space="preserve">First, wash your hands like you learned in the previous lesson. </w:t>
-            </w:r>
-          </w:p>
-          <w:p>
-            <w:pPr>
-              <w:spacing w:line="240" w:lineRule="auto"/>
-            </w:pPr>
-          </w:p>
-          <w:p>
-            <w:pPr>
-              <w:spacing w:line="240" w:lineRule="auto"/>
-            </w:pPr>
-            <w:r>
-              <w:t xml:space="preserve">Next, pour clean and soapy water into the container. Put on the lid and shake the container for one minute or, if you can, scrub the inside of the container. </w:t>
-            </w:r>
-          </w:p>
-          <w:p>
-            <w:pPr>
-              <w:spacing w:line="240" w:lineRule="auto"/>
-            </w:pPr>
-          </w:p>
-          <w:p>
-            <w:pPr>
-              <w:spacing w:line="240" w:lineRule="auto"/>
-            </w:pPr>
-            <w:r>
-              <w:t xml:space="preserve">To finish off, pour the soapy water out and rinse the container with non-soapy water.</w:t>
-            </w:r>
-          </w:p>
-        </w:tc>
-        <w:tc>
-          <w:tcPr>
-            <w:shd w:fill="auto" w:val="clear"/>
-            <w:tcMar>
-              <w:top w:w="100.0" w:type="dxa"/>
-              <w:left w:w="100.0" w:type="dxa"/>
-              <w:bottom w:w="100.0" w:type="dxa"/>
-              <w:right w:w="100.0" w:type="dxa"/>
-            </w:tcMar>
-            <w:vAlign w:val="top"/>
-          </w:tcPr>
-          <w:p>
-            <w:pPr>
-              <w:widowControl w:val="0"/>
-            </w:pPr>
-            <w:r>
-              <w:t xml:space="preserve">KEEP YOUR CONTAINER CLEAN</w:t>
-            </w:r>
-          </w:p>
-          <w:p>
-            <w:pPr>
-              <w:widowControl w:val="0"/>
-            </w:pPr>
-          </w:p>
-          <w:p>
-            <w:pPr>
-              <w:widowControl w:val="0"/>
-            </w:pPr>
-            <w:r>
-              <w:t xml:space="preserve">Wash your hands</w:t>
-            </w:r>
-          </w:p>
-          <w:p>
-            <w:pPr>
-              <w:widowControl w:val="0"/>
-            </w:pPr>
-          </w:p>
-          <w:p>
-            <w:pPr>
-              <w:widowControl w:val="0"/>
-            </w:pPr>
-            <w:r>
-              <w:t xml:space="preserve">Pour in clean, soapy water</w:t>
-            </w:r>
-          </w:p>
-          <w:p>
-            <w:pPr>
-              <w:widowControl w:val="0"/>
-            </w:pPr>
-          </w:p>
-          <w:p>
-            <w:pPr>
-              <w:widowControl w:val="0"/>
-            </w:pPr>
-            <w:r>
-              <w:t xml:space="preserve">Close and shake or scrub the container</w:t>
-            </w:r>
-          </w:p>
-          <w:p>
-            <w:pPr>
-              <w:widowControl w:val="0"/>
-            </w:pPr>
-          </w:p>
-          <w:p>
-            <w:pPr>
-              <w:widowControl w:val="0"/>
-            </w:pPr>
-            <w:r>
-              <w:t xml:space="preserve">Empty and rinse</w:t>
+              <w:t xml:space="preserve">Kubaluleke kakhulu ukugcina isitsha sakho sihlanzekile lapho usisebenzisela ukugcina amanzi. Nansi indlela engcono kakhulu yokukwenza lokhu. </w:t>
+            </w:r>
+          </w:p>
+          <w:p>
+            <w:pPr>
+              <w:spacing w:line="240" w:lineRule="auto"/>
+            </w:pPr>
+          </w:p>
+          <w:p>
+            <w:pPr>
+              <w:spacing w:line="240" w:lineRule="auto"/>
+            </w:pPr>
+            <w:r>
+              <w:t xml:space="preserve">Okokuqala, geza izandla zakho njengoba ufunde esifundweni esidlule. </w:t>
+            </w:r>
+          </w:p>
+          <w:p>
+            <w:pPr>
+              <w:spacing w:line="240" w:lineRule="auto"/>
+            </w:pPr>
+          </w:p>
+          <w:p>
+            <w:pPr>
+              <w:spacing w:line="240" w:lineRule="auto"/>
+            </w:pPr>
+            <w:r>
+              <w:t xml:space="preserve">Okulandelayo, thela amanzi ahlanzekile nanensipho esitsheni. Sivale ushukushe isitsha sakho umzuzu owodwa noma, uma ukwazi, khuhla ingaphakathi laso. </w:t>
+            </w:r>
+          </w:p>
+          <w:p>
+            <w:pPr>
+              <w:spacing w:line="240" w:lineRule="auto"/>
+            </w:pPr>
+          </w:p>
+          <w:p>
+            <w:pPr>
+              <w:spacing w:line="240" w:lineRule="auto"/>
+            </w:pPr>
+            <w:r>
+              <w:t xml:space="preserve">Uma usuqedile, wachithe amanzi anensipho bese uhlanza isitsha ngamanzi angenayo insipho.</w:t>
+            </w:r>
+          </w:p>
+        </w:tc>
+        <w:tc>
+          <w:tcPr>
+            <w:shd w:fill="auto" w:val="clear"/>
+            <w:tcMar>
+              <w:top w:w="100.0" w:type="dxa"/>
+              <w:left w:w="100.0" w:type="dxa"/>
+              <w:bottom w:w="100.0" w:type="dxa"/>
+              <w:right w:w="100.0" w:type="dxa"/>
+            </w:tcMar>
+            <w:vAlign w:val="top"/>
+          </w:tcPr>
+          <w:p>
+            <w:pPr>
+              <w:widowControl w:val="0"/>
+            </w:pPr>
+            <w:r>
+              <w:t xml:space="preserve">GCINA ISITSHA SAKHO SIHLANZEKILE</w:t>
+            </w:r>
+          </w:p>
+          <w:p>
+            <w:pPr>
+              <w:widowControl w:val="0"/>
+            </w:pPr>
+          </w:p>
+          <w:p>
+            <w:pPr>
+              <w:widowControl w:val="0"/>
+            </w:pPr>
+            <w:r>
+              <w:t xml:space="preserve">Geza izandla zakho</w:t>
+            </w:r>
+          </w:p>
+          <w:p>
+            <w:pPr>
+              <w:widowControl w:val="0"/>
+            </w:pPr>
+          </w:p>
+          <w:p>
+            <w:pPr>
+              <w:widowControl w:val="0"/>
+            </w:pPr>
+            <w:r>
+              <w:t xml:space="preserve">Thela emanzi ahlanzekile nanensipho</w:t>
+            </w:r>
+          </w:p>
+          <w:p>
+            <w:pPr>
+              <w:widowControl w:val="0"/>
+            </w:pPr>
+          </w:p>
+          <w:p>
+            <w:pPr>
+              <w:widowControl w:val="0"/>
+            </w:pPr>
+            <w:r>
+              <w:t xml:space="preserve">Sivale bese usikhuze noma usikhuhle isitsha sakho</w:t>
+            </w:r>
+          </w:p>
+          <w:p>
+            <w:pPr>
+              <w:widowControl w:val="0"/>
+            </w:pPr>
+          </w:p>
+          <w:p>
+            <w:pPr>
+              <w:widowControl w:val="0"/>
+            </w:pPr>
+            <w:r>
+              <w:t xml:space="preserve">Chitha amanzi futhi usiyakaze</w:t>
             </w:r>
           </w:p>
           <w:p>
@@ -3091,92 +3091,92 @@
               <w:spacing w:line="240" w:lineRule="auto"/>
             </w:pPr>
             <w:r>
-              <w:t xml:space="preserve">Another important area to keep clean is your cooking space. </w:t>
-            </w:r>
-          </w:p>
-          <w:p>
-            <w:pPr>
-              <w:widowControl w:val="0"/>
-            </w:pPr>
-          </w:p>
-          <w:p>
-            <w:pPr>
-              <w:widowControl w:val="0"/>
-            </w:pPr>
-            <w:r>
-              <w:t xml:space="preserve">Small germs that cause disease can transfer from your unwashed hands, chopping boards, clothes, and utensils. That is why it is important to keep these clean. Here is how you can do this. </w:t>
-            </w:r>
-          </w:p>
-          <w:p>
-            <w:pPr>
-              <w:widowControl w:val="0"/>
-            </w:pPr>
-          </w:p>
-          <w:p>
-            <w:pPr>
-              <w:widowControl w:val="0"/>
-            </w:pPr>
-            <w:r>
-              <w:t xml:space="preserve">First, wash your hands with soap before touching food and while cooking. </w:t>
-            </w:r>
-          </w:p>
-          <w:p>
-            <w:pPr>
-              <w:widowControl w:val="0"/>
-            </w:pPr>
-          </w:p>
-          <w:p>
-            <w:pPr>
-              <w:widowControl w:val="0"/>
-            </w:pPr>
-            <w:r>
-              <w:t xml:space="preserve">Next, wash your hands after going to the toilet. Then, clean your cooking space and tools every time you use them. </w:t>
-            </w:r>
-          </w:p>
-          <w:p>
-            <w:pPr>
-              <w:widowControl w:val="0"/>
-            </w:pPr>
-          </w:p>
-          <w:p>
-            <w:pPr>
-              <w:widowControl w:val="0"/>
-            </w:pPr>
-            <w:r>
-              <w:t xml:space="preserve">Make sure to keep bugs, rats, and other animals away from the cooking area. Always cover food if you can. </w:t>
-            </w:r>
-          </w:p>
-          <w:p>
-            <w:pPr>
-              <w:widowControl w:val="0"/>
-            </w:pPr>
-          </w:p>
-          <w:p>
-            <w:pPr>
-              <w:widowControl w:val="0"/>
-            </w:pPr>
-            <w:r>
-              <w:t xml:space="preserve">Finally, remember to wash your fruits and vegetables with safe water before using them.  </w:t>
-            </w:r>
-          </w:p>
-        </w:tc>
-        <w:tc>
-          <w:tcPr>
-            <w:shd w:fill="auto" w:val="clear"/>
-            <w:tcMar>
-              <w:top w:w="100.0" w:type="dxa"/>
-              <w:left w:w="100.0" w:type="dxa"/>
-              <w:bottom w:w="100.0" w:type="dxa"/>
-              <w:right w:w="100.0" w:type="dxa"/>
-            </w:tcMar>
-            <w:vAlign w:val="top"/>
-          </w:tcPr>
-          <w:p>
-            <w:pPr>
-              <w:widowControl w:val="0"/>
-            </w:pPr>
-            <w:r>
-              <w:t xml:space="preserve">KEEP YOUR COOKING SPACE CLEAN</w:t>
+              <w:t xml:space="preserve">Enye indawo ebalulekile okufanele uyigcine ihlanzekile yindawo ophekela kuyo. </w:t>
+            </w:r>
+          </w:p>
+          <w:p>
+            <w:pPr>
+              <w:widowControl w:val="0"/>
+            </w:pPr>
+          </w:p>
+          <w:p>
+            <w:pPr>
+              <w:widowControl w:val="0"/>
+            </w:pPr>
+            <w:r>
+              <w:t xml:space="preserve">Amagciwane amancane abangela izifo angasuka ezandleni zakho ezingagezwanga, emabhodini lokuqobela, ezingubeni, nasezitsheni. Yingakho kubalulekile ukuzigcina zihlanzekile. Nansi indlela ongakwenza ngayo lokhu. </w:t>
+            </w:r>
+          </w:p>
+          <w:p>
+            <w:pPr>
+              <w:widowControl w:val="0"/>
+            </w:pPr>
+          </w:p>
+          <w:p>
+            <w:pPr>
+              <w:widowControl w:val="0"/>
+            </w:pPr>
+            <w:r>
+              <w:t xml:space="preserve">Okokuqala, geza izandla zakho ngensipho ngaphambi kokuthinta ukudla nalapho upheka. </w:t>
+            </w:r>
+          </w:p>
+          <w:p>
+            <w:pPr>
+              <w:widowControl w:val="0"/>
+            </w:pPr>
+          </w:p>
+          <w:p>
+            <w:pPr>
+              <w:widowControl w:val="0"/>
+            </w:pPr>
+            <w:r>
+              <w:t xml:space="preserve">Okulandelayo, geza izandla zakho ngemva kokuya endlini yangasese. Bese, uhlanza indawo ophekela kuyo kanye nezinto ozisebenzisayo ngaso sonke isikhathi. </w:t>
+            </w:r>
+          </w:p>
+          <w:p>
+            <w:pPr>
+              <w:widowControl w:val="0"/>
+            </w:pPr>
+          </w:p>
+          <w:p>
+            <w:pPr>
+              <w:widowControl w:val="0"/>
+            </w:pPr>
+            <w:r>
+              <w:t xml:space="preserve">Qiniseka ukuthi ugcina izimbungulu, amagundane, nezinye izilwane kude nendawo okuphekelwa kuyo. Kumboze njalo ukudla uma kungenzeka. </w:t>
+            </w:r>
+          </w:p>
+          <w:p>
+            <w:pPr>
+              <w:widowControl w:val="0"/>
+            </w:pPr>
+          </w:p>
+          <w:p>
+            <w:pPr>
+              <w:widowControl w:val="0"/>
+            </w:pPr>
+            <w:r>
+              <w:t xml:space="preserve">Okokugcina, khumbula ukugeza izithelo nemifino yakho ngamanzi ahlanzekile ngaphambi kokuzisebenzisa.  </w:t>
+            </w:r>
+          </w:p>
+        </w:tc>
+        <w:tc>
+          <w:tcPr>
+            <w:shd w:fill="auto" w:val="clear"/>
+            <w:tcMar>
+              <w:top w:w="100.0" w:type="dxa"/>
+              <w:left w:w="100.0" w:type="dxa"/>
+              <w:bottom w:w="100.0" w:type="dxa"/>
+              <w:right w:w="100.0" w:type="dxa"/>
+            </w:tcMar>
+            <w:vAlign w:val="top"/>
+          </w:tcPr>
+          <w:p>
+            <w:pPr>
+              <w:widowControl w:val="0"/>
+            </w:pPr>
+            <w:r>
+              <w:t xml:space="preserve">GCINA INDAWO OKUPHEKELA KUYO IHLANZEKILE</w:t>
             </w:r>
           </w:p>
           <w:p>
@@ -3190,7 +3190,7 @@
               <w:pStyle w:val="P68B1DB1-Normal2"/>
             </w:pPr>
             <w:r>
-              <w:t xml:space="preserve">✅Wash your hands</w:t>
+              <w:t xml:space="preserve">✅Geza izandla zakho</w:t>
             </w:r>
           </w:p>
           <w:p>
@@ -3199,7 +3199,7 @@
               <w:pStyle w:val="P68B1DB1-Normal2"/>
             </w:pPr>
             <w:r>
-              <w:t xml:space="preserve">✅Clean cooking space and utensils every time </w:t>
+              <w:t xml:space="preserve">✅Hlanza indawo ophekela kuyo kanye nezitsha ngaso sonke isikhathi </w:t>
             </w:r>
           </w:p>
           <w:p>
@@ -3208,7 +3208,7 @@
               <w:pStyle w:val="P68B1DB1-Normal2"/>
             </w:pPr>
             <w:r>
-              <w:t xml:space="preserve">✅ Keep animals away </w:t>
+              <w:t xml:space="preserve">✅ Gcina izilwane zikude </w:t>
             </w:r>
           </w:p>
           <w:p>
@@ -3217,7 +3217,7 @@
               <w:pStyle w:val="P68B1DB1-Normal2"/>
             </w:pPr>
             <w:r>
-              <w:t xml:space="preserve">✅Cover food </w:t>
+              <w:t xml:space="preserve">✅Mboza ukudla </w:t>
             </w:r>
           </w:p>
           <w:p>
@@ -3226,7 +3226,7 @@
               <w:pStyle w:val="P68B1DB1-Normal2"/>
             </w:pPr>
             <w:r>
-              <w:t xml:space="preserve">✅Wash fruit and vegetables </w:t>
+              <w:t xml:space="preserve">✅Geza izithelo nemifino </w:t>
             </w:r>
           </w:p>
           <w:p>
@@ -3275,54 +3275,54 @@
               <w:widowControl w:val="0"/>
             </w:pPr>
             <w:r>
-              <w:t xml:space="preserve">Our last tip in this lesson is to separate raw and cooked food. </w:t>
-            </w:r>
-          </w:p>
-          <w:p>
-            <w:pPr>
-              <w:widowControl w:val="0"/>
-            </w:pPr>
-          </w:p>
-          <w:p>
-            <w:pPr>
-              <w:widowControl w:val="0"/>
-            </w:pPr>
-            <w:r>
-              <w:t xml:space="preserve">Germs causing diseases can be found in raw food (such as meat, chicken, and seafood). </w:t>
-            </w:r>
-          </w:p>
-          <w:p>
-            <w:pPr>
-              <w:widowControl w:val="0"/>
-            </w:pPr>
-            <w:r>
-              <w:t xml:space="preserve">These can be transferred to other foods when you prepare or store food. Separating raw and cooked food is therefore important. </w:t>
-            </w:r>
-          </w:p>
-          <w:p>
-            <w:pPr>
-              <w:widowControl w:val="0"/>
-            </w:pPr>
-          </w:p>
-          <w:p>
-            <w:pPr>
-              <w:widowControl w:val="0"/>
-            </w:pPr>
-            <w:r>
-              <w:t xml:space="preserve">Make sure to wash your knife and cutting board after cutting raw meat, chicken, or fish before using them to cut other foods. </w:t>
-            </w:r>
-          </w:p>
-          <w:p>
-            <w:pPr>
-              <w:widowControl w:val="0"/>
-            </w:pPr>
-          </w:p>
-          <w:p>
-            <w:pPr>
-              <w:widowControl w:val="0"/>
-            </w:pPr>
-            <w:r>
-              <w:t xml:space="preserve">You can also store food in covered containers when you can. This will keep it safe from insects, rats, moisture, and rot, and also stop the mixing of raw and prepared foods. Make sure to clean up any leftover ingredients when done, especially raw meat.</w:t>
+              <w:t xml:space="preserve">Icebiso lethu yokugcina kulesi sifundo ukuhlukanisa ukudla okungaphekiwe nokuphekiwe. </w:t>
+            </w:r>
+          </w:p>
+          <w:p>
+            <w:pPr>
+              <w:widowControl w:val="0"/>
+            </w:pPr>
+          </w:p>
+          <w:p>
+            <w:pPr>
+              <w:widowControl w:val="0"/>
+            </w:pPr>
+            <w:r>
+              <w:t xml:space="preserve">Amagciwane abangela izifo angatholakala ekudleni okungaphekiwe (okunjengenyama, inkukhu, nokudla kwasolwandle). </w:t>
+            </w:r>
+          </w:p>
+          <w:p>
+            <w:pPr>
+              <w:widowControl w:val="0"/>
+            </w:pPr>
+            <w:r>
+              <w:t xml:space="preserve">Lokhu kungathelelea okunye ukudla lapho ulungisa noma ukugcina ukudla. Ukwehlukanisa ukudla okungaphekiwe kokuphekiwe kubalulekile. </w:t>
+            </w:r>
+          </w:p>
+          <w:p>
+            <w:pPr>
+              <w:widowControl w:val="0"/>
+            </w:pPr>
+          </w:p>
+          <w:p>
+            <w:pPr>
+              <w:widowControl w:val="0"/>
+            </w:pPr>
+            <w:r>
+              <w:t xml:space="preserve">Qinisekisa ukuthi uyawuwasha ummese wakho nebhodi loqoba ngemva kokuqoba inyama eluhlaza, inkukhu, noma inhlanzi ngaphambi kokukusebenzisela ukusika okunye ukudla. </w:t>
+            </w:r>
+          </w:p>
+          <w:p>
+            <w:pPr>
+              <w:widowControl w:val="0"/>
+            </w:pPr>
+          </w:p>
+          <w:p>
+            <w:pPr>
+              <w:widowControl w:val="0"/>
+            </w:pPr>
+            <w:r>
+              <w:t xml:space="preserve">Ungagcina ukudla ezitsheni ezimboziwe uma ungakwazi. Lokhu kuzokugcina kuphephile ezinambuzaneni, emagundaneni, emswakameni, nasekuboleni, futhi kuqande ukuxubana kokudla okungaphekiwe kokuphekiwe. Qinisekisa ukuthi uhlanza noma yiziphi izithako uma usuqedile, ikakhulukazi inyama eluhlaza.</w:t>
             </w:r>
           </w:p>
           <w:p>

</xml_diff>